<commit_message>
Completed Initial Draft of ATM Machine Requirements
</commit_message>
<xml_diff>
--- a/Documents/Program Document.docx
+++ b/Documents/Program Document.docx
@@ -200,113 +200,685 @@
         </w:rPr>
         <w:t>Make Deposit</w:t>
       </w:r>
+    </w:p>
+    <w:p>
+      <w:pPr>
+        <w:pStyle w:val="ListParagraph"/>
+        <w:ind w:left="1080"/>
+        <w:jc w:val="both"/>
+        <w:rPr>
+          <w:rFonts w:ascii="Tahoma" w:hAnsi="Tahoma" w:cs="Tahoma"/>
+          <w:b/>
+          <w:sz w:val="24"/>
+          <w:szCs w:val="24"/>
+        </w:rPr>
+      </w:pPr>
+    </w:p>
+    <w:p>
+      <w:pPr>
+        <w:rPr>
+          <w:rFonts w:ascii="Tahoma" w:hAnsi="Tahoma" w:cs="Tahoma"/>
+          <w:b/>
+          <w:sz w:val="24"/>
+          <w:szCs w:val="24"/>
+        </w:rPr>
+      </w:pPr>
+      <w:r>
+        <w:rPr>
+          <w:rFonts w:ascii="Tahoma" w:hAnsi="Tahoma" w:cs="Tahoma"/>
+          <w:b/>
+          <w:sz w:val="24"/>
+          <w:szCs w:val="24"/>
+        </w:rPr>
+        <w:t>Data St</w:t>
+      </w:r>
+      <w:r>
+        <w:rPr>
+          <w:rFonts w:ascii="Tahoma" w:hAnsi="Tahoma" w:cs="Tahoma"/>
+          <w:b/>
+          <w:sz w:val="24"/>
+          <w:szCs w:val="24"/>
+        </w:rPr>
+        <w:t>r</w:t>
+      </w:r>
+      <w:r>
+        <w:rPr>
+          <w:rFonts w:ascii="Tahoma" w:hAnsi="Tahoma" w:cs="Tahoma"/>
+          <w:b/>
+          <w:sz w:val="24"/>
+          <w:szCs w:val="24"/>
+        </w:rPr>
+        <w:t>u</w:t>
+      </w:r>
+      <w:r>
+        <w:rPr>
+          <w:rFonts w:ascii="Tahoma" w:hAnsi="Tahoma" w:cs="Tahoma"/>
+          <w:b/>
+          <w:sz w:val="24"/>
+          <w:szCs w:val="24"/>
+        </w:rPr>
+        <w:t>c</w:t>
+      </w:r>
+      <w:r>
+        <w:rPr>
+          <w:rFonts w:ascii="Tahoma" w:hAnsi="Tahoma" w:cs="Tahoma"/>
+          <w:b/>
+          <w:sz w:val="24"/>
+          <w:szCs w:val="24"/>
+        </w:rPr>
+        <w:t>ture</w:t>
+      </w:r>
+    </w:p>
+    <w:p>
+      <w:pPr>
+        <w:pStyle w:val="ListParagraph"/>
+        <w:numPr>
+          <w:ilvl w:val="0"/>
+          <w:numId w:val="1"/>
+        </w:numPr>
+        <w:rPr>
+          <w:rFonts w:ascii="Tahoma" w:hAnsi="Tahoma" w:cs="Tahoma"/>
+          <w:b/>
+          <w:sz w:val="24"/>
+          <w:szCs w:val="24"/>
+        </w:rPr>
+      </w:pPr>
+      <w:r>
+        <w:rPr>
+          <w:rFonts w:ascii="Tahoma" w:hAnsi="Tahoma" w:cs="Tahoma"/>
+          <w:sz w:val="24"/>
+          <w:szCs w:val="24"/>
+        </w:rPr>
+        <w:t>Doubly Linked List</w:t>
+      </w:r>
+    </w:p>
+    <w:p>
+      <w:pPr>
+        <w:rPr>
+          <w:rFonts w:ascii="Tahoma" w:hAnsi="Tahoma" w:cs="Tahoma"/>
+          <w:b/>
+          <w:sz w:val="24"/>
+          <w:szCs w:val="24"/>
+        </w:rPr>
+      </w:pPr>
+      <w:r>
+        <w:rPr>
+          <w:rFonts w:ascii="Tahoma" w:hAnsi="Tahoma" w:cs="Tahoma"/>
+          <w:b/>
+          <w:sz w:val="24"/>
+          <w:szCs w:val="24"/>
+        </w:rPr>
+        <w:t>File Structure</w:t>
+      </w:r>
+    </w:p>
+    <w:p>
+      <w:pPr>
+        <w:pStyle w:val="ListParagraph"/>
+        <w:numPr>
+          <w:ilvl w:val="0"/>
+          <w:numId w:val="1"/>
+        </w:numPr>
+        <w:rPr>
+          <w:rFonts w:ascii="Tahoma" w:hAnsi="Tahoma" w:cs="Tahoma"/>
+          <w:b/>
+          <w:sz w:val="24"/>
+          <w:szCs w:val="24"/>
+        </w:rPr>
+      </w:pPr>
+      <w:r>
+        <w:rPr>
+          <w:rFonts w:ascii="Tahoma" w:hAnsi="Tahoma" w:cs="Tahoma"/>
+          <w:sz w:val="24"/>
+          <w:szCs w:val="24"/>
+        </w:rPr>
+        <w:t>Account Number</w:t>
+      </w:r>
+    </w:p>
+    <w:p>
+      <w:pPr>
+        <w:pStyle w:val="ListParagraph"/>
+        <w:numPr>
+          <w:ilvl w:val="0"/>
+          <w:numId w:val="1"/>
+        </w:numPr>
+        <w:rPr>
+          <w:rFonts w:ascii="Tahoma" w:hAnsi="Tahoma" w:cs="Tahoma"/>
+          <w:b/>
+          <w:sz w:val="24"/>
+          <w:szCs w:val="24"/>
+        </w:rPr>
+      </w:pPr>
+      <w:r>
+        <w:rPr>
+          <w:rFonts w:ascii="Tahoma" w:hAnsi="Tahoma" w:cs="Tahoma"/>
+          <w:sz w:val="24"/>
+          <w:szCs w:val="24"/>
+        </w:rPr>
+        <w:t>Pin</w:t>
+      </w:r>
+    </w:p>
+    <w:p>
+      <w:pPr>
+        <w:pStyle w:val="ListParagraph"/>
+        <w:numPr>
+          <w:ilvl w:val="0"/>
+          <w:numId w:val="1"/>
+        </w:numPr>
+        <w:rPr>
+          <w:rFonts w:ascii="Tahoma" w:hAnsi="Tahoma" w:cs="Tahoma"/>
+          <w:b/>
+          <w:sz w:val="24"/>
+          <w:szCs w:val="24"/>
+        </w:rPr>
+      </w:pPr>
+      <w:r>
+        <w:rPr>
+          <w:rFonts w:ascii="Tahoma" w:hAnsi="Tahoma" w:cs="Tahoma"/>
+          <w:sz w:val="24"/>
+          <w:szCs w:val="24"/>
+        </w:rPr>
+        <w:t>First Name</w:t>
+      </w:r>
+    </w:p>
+    <w:p>
+      <w:pPr>
+        <w:pStyle w:val="ListParagraph"/>
+        <w:numPr>
+          <w:ilvl w:val="0"/>
+          <w:numId w:val="1"/>
+        </w:numPr>
+        <w:rPr>
+          <w:rFonts w:ascii="Tahoma" w:hAnsi="Tahoma" w:cs="Tahoma"/>
+          <w:b/>
+          <w:sz w:val="24"/>
+          <w:szCs w:val="24"/>
+        </w:rPr>
+      </w:pPr>
+      <w:r>
+        <w:rPr>
+          <w:rFonts w:ascii="Tahoma" w:hAnsi="Tahoma" w:cs="Tahoma"/>
+          <w:sz w:val="24"/>
+          <w:szCs w:val="24"/>
+        </w:rPr>
+        <w:t>Last Name</w:t>
+      </w:r>
+    </w:p>
+    <w:p>
+      <w:pPr>
+        <w:pStyle w:val="ListParagraph"/>
+        <w:numPr>
+          <w:ilvl w:val="0"/>
+          <w:numId w:val="1"/>
+        </w:numPr>
+        <w:rPr>
+          <w:rFonts w:ascii="Tahoma" w:hAnsi="Tahoma" w:cs="Tahoma"/>
+          <w:b/>
+          <w:sz w:val="24"/>
+          <w:szCs w:val="24"/>
+        </w:rPr>
+      </w:pPr>
+      <w:r>
+        <w:rPr>
+          <w:rFonts w:ascii="Tahoma" w:hAnsi="Tahoma" w:cs="Tahoma"/>
+          <w:sz w:val="24"/>
+          <w:szCs w:val="24"/>
+        </w:rPr>
+        <w:t>Balance</w:t>
+      </w:r>
+    </w:p>
+    <w:p>
+      <w:pPr>
+        <w:rPr>
+          <w:rFonts w:ascii="Tahoma" w:hAnsi="Tahoma" w:cs="Tahoma"/>
+          <w:b/>
+          <w:sz w:val="24"/>
+          <w:szCs w:val="24"/>
+        </w:rPr>
+      </w:pPr>
+      <w:r>
+        <w:rPr>
+          <w:rFonts w:ascii="Tahoma" w:hAnsi="Tahoma" w:cs="Tahoma"/>
+          <w:b/>
+          <w:sz w:val="24"/>
+          <w:szCs w:val="24"/>
+        </w:rPr>
+        <w:t>C Files</w:t>
+      </w:r>
+    </w:p>
+    <w:p>
+      <w:pPr>
+        <w:pStyle w:val="ListParagraph"/>
+        <w:numPr>
+          <w:ilvl w:val="0"/>
+          <w:numId w:val="1"/>
+        </w:numPr>
+        <w:rPr>
+          <w:rFonts w:ascii="Tahoma" w:hAnsi="Tahoma" w:cs="Tahoma"/>
+          <w:b/>
+          <w:sz w:val="24"/>
+          <w:szCs w:val="24"/>
+        </w:rPr>
+      </w:pPr>
+      <w:r>
+        <w:rPr>
+          <w:rFonts w:ascii="Tahoma" w:hAnsi="Tahoma" w:cs="Tahoma"/>
+          <w:sz w:val="24"/>
+          <w:szCs w:val="24"/>
+        </w:rPr>
+        <w:t>header.h – contains struct declarations and all function prototypes</w:t>
+      </w:r>
+    </w:p>
+    <w:p>
+      <w:pPr>
+        <w:pStyle w:val="ListParagraph"/>
+        <w:numPr>
+          <w:ilvl w:val="0"/>
+          <w:numId w:val="1"/>
+        </w:numPr>
+        <w:rPr>
+          <w:rFonts w:ascii="Tahoma" w:hAnsi="Tahoma" w:cs="Tahoma"/>
+          <w:b/>
+          <w:sz w:val="24"/>
+          <w:szCs w:val="24"/>
+        </w:rPr>
+      </w:pPr>
+      <w:r>
+        <w:rPr>
+          <w:rFonts w:ascii="Tahoma" w:hAnsi="Tahoma" w:cs="Tahoma"/>
+          <w:sz w:val="24"/>
+          <w:szCs w:val="24"/>
+        </w:rPr>
+        <w:t>io.c</w:t>
+      </w:r>
+      <w:r>
+        <w:rPr>
+          <w:rFonts w:ascii="Tahoma" w:hAnsi="Tahoma" w:cs="Tahoma"/>
+          <w:sz w:val="24"/>
+          <w:szCs w:val="24"/>
+        </w:rPr>
+        <w:t xml:space="preserve"> – contains functions regarding input</w:t>
+      </w:r>
+    </w:p>
+    <w:p>
+      <w:pPr>
+        <w:pStyle w:val="ListParagraph"/>
+        <w:numPr>
+          <w:ilvl w:val="1"/>
+          <w:numId w:val="1"/>
+        </w:numPr>
+        <w:rPr>
+          <w:rFonts w:ascii="Tahoma" w:hAnsi="Tahoma" w:cs="Tahoma"/>
+          <w:b/>
+          <w:sz w:val="24"/>
+          <w:szCs w:val="24"/>
+        </w:rPr>
+      </w:pPr>
+      <w:r>
+        <w:rPr>
+          <w:rFonts w:ascii="Tahoma" w:hAnsi="Tahoma" w:cs="Tahoma"/>
+          <w:sz w:val="24"/>
+          <w:szCs w:val="24"/>
+        </w:rPr>
+        <w:t>inputNumber()</w:t>
+      </w:r>
+      <w:r>
+        <w:rPr>
+          <w:rFonts w:ascii="Tahoma" w:hAnsi="Tahoma" w:cs="Tahoma"/>
+          <w:sz w:val="24"/>
+          <w:szCs w:val="24"/>
+        </w:rPr>
+        <w:t>;</w:t>
+      </w:r>
+    </w:p>
+    <w:p>
+      <w:pPr>
+        <w:pStyle w:val="ListParagraph"/>
+        <w:numPr>
+          <w:ilvl w:val="1"/>
+          <w:numId w:val="1"/>
+        </w:numPr>
+        <w:rPr>
+          <w:rFonts w:ascii="Tahoma" w:hAnsi="Tahoma" w:cs="Tahoma"/>
+          <w:b/>
+          <w:sz w:val="24"/>
+          <w:szCs w:val="24"/>
+        </w:rPr>
+      </w:pPr>
+      <w:r>
+        <w:rPr>
+          <w:rFonts w:ascii="Tahoma" w:hAnsi="Tahoma" w:cs="Tahoma"/>
+          <w:sz w:val="24"/>
+          <w:szCs w:val="24"/>
+        </w:rPr>
+        <w:t>inputString()</w:t>
+      </w:r>
+      <w:r>
+        <w:rPr>
+          <w:rFonts w:ascii="Tahoma" w:hAnsi="Tahoma" w:cs="Tahoma"/>
+          <w:sz w:val="24"/>
+          <w:szCs w:val="24"/>
+        </w:rPr>
+        <w:t>;</w:t>
+      </w:r>
+    </w:p>
+    <w:p>
+      <w:pPr>
+        <w:pStyle w:val="ListParagraph"/>
+        <w:numPr>
+          <w:ilvl w:val="1"/>
+          <w:numId w:val="1"/>
+        </w:numPr>
+        <w:rPr>
+          <w:rFonts w:ascii="Tahoma" w:hAnsi="Tahoma" w:cs="Tahoma"/>
+          <w:b/>
+          <w:sz w:val="24"/>
+          <w:szCs w:val="24"/>
+        </w:rPr>
+      </w:pPr>
+      <w:r>
+        <w:rPr>
+          <w:rFonts w:ascii="Tahoma" w:hAnsi="Tahoma" w:cs="Tahoma"/>
+          <w:sz w:val="24"/>
+          <w:szCs w:val="24"/>
+        </w:rPr>
+        <w:t>inputPin()</w:t>
+      </w:r>
+      <w:r>
+        <w:rPr>
+          <w:rFonts w:ascii="Tahoma" w:hAnsi="Tahoma" w:cs="Tahoma"/>
+          <w:sz w:val="24"/>
+          <w:szCs w:val="24"/>
+        </w:rPr>
+        <w:t>;</w:t>
+      </w:r>
+    </w:p>
+    <w:p>
+      <w:pPr>
+        <w:pStyle w:val="ListParagraph"/>
+        <w:numPr>
+          <w:ilvl w:val="0"/>
+          <w:numId w:val="1"/>
+        </w:numPr>
+        <w:rPr>
+          <w:rFonts w:ascii="Tahoma" w:hAnsi="Tahoma" w:cs="Tahoma"/>
+          <w:b/>
+          <w:sz w:val="24"/>
+          <w:szCs w:val="24"/>
+        </w:rPr>
+      </w:pPr>
+      <w:r>
+        <w:rPr>
+          <w:rFonts w:ascii="Tahoma" w:hAnsi="Tahoma" w:cs="Tahoma"/>
+          <w:sz w:val="24"/>
+          <w:szCs w:val="24"/>
+        </w:rPr>
+        <w:t>list.c – contains the functions for the linked list</w:t>
+      </w:r>
+    </w:p>
+    <w:p>
+      <w:pPr>
+        <w:pStyle w:val="ListParagraph"/>
+        <w:numPr>
+          <w:ilvl w:val="1"/>
+          <w:numId w:val="1"/>
+        </w:numPr>
+        <w:rPr>
+          <w:rFonts w:ascii="Tahoma" w:hAnsi="Tahoma" w:cs="Tahoma"/>
+          <w:b/>
+          <w:sz w:val="24"/>
+          <w:szCs w:val="24"/>
+        </w:rPr>
+      </w:pPr>
+      <w:r>
+        <w:rPr>
+          <w:rFonts w:ascii="Tahoma" w:hAnsi="Tahoma" w:cs="Tahoma"/>
+          <w:sz w:val="24"/>
+          <w:szCs w:val="24"/>
+        </w:rPr>
+        <w:t>void addAccount(</w:t>
+      </w:r>
+      <w:r>
+        <w:rPr>
+          <w:rFonts w:ascii="Tahoma" w:hAnsi="Tahoma" w:cs="Tahoma"/>
+          <w:sz w:val="24"/>
+          <w:szCs w:val="24"/>
+        </w:rPr>
+        <w:t xml:space="preserve">List* list, </w:t>
+      </w:r>
+      <w:r>
+        <w:rPr>
+          <w:rFonts w:ascii="Tahoma" w:hAnsi="Tahoma" w:cs="Tahoma"/>
+          <w:sz w:val="24"/>
+          <w:szCs w:val="24"/>
+        </w:rPr>
+        <w:t>Account a);</w:t>
+      </w:r>
+    </w:p>
+    <w:p>
+      <w:pPr>
+        <w:pStyle w:val="ListParagraph"/>
+        <w:numPr>
+          <w:ilvl w:val="1"/>
+          <w:numId w:val="1"/>
+        </w:numPr>
+        <w:rPr>
+          <w:rFonts w:ascii="Tahoma" w:hAnsi="Tahoma" w:cs="Tahoma"/>
+          <w:b/>
+          <w:sz w:val="24"/>
+          <w:szCs w:val="24"/>
+        </w:rPr>
+      </w:pPr>
+      <w:r>
+        <w:rPr>
+          <w:rFonts w:ascii="Tahoma" w:hAnsi="Tahoma" w:cs="Tahoma"/>
+          <w:sz w:val="24"/>
+          <w:szCs w:val="24"/>
+        </w:rPr>
+        <w:t>void deleteAccount(</w:t>
+      </w:r>
+      <w:r>
+        <w:rPr>
+          <w:rFonts w:ascii="Tahoma" w:hAnsi="Tahoma" w:cs="Tahoma"/>
+          <w:sz w:val="24"/>
+          <w:szCs w:val="24"/>
+        </w:rPr>
+        <w:t xml:space="preserve">List* list, </w:t>
+      </w:r>
+      <w:r>
+        <w:rPr>
+          <w:rFonts w:ascii="Tahoma" w:hAnsi="Tahoma" w:cs="Tahoma"/>
+          <w:sz w:val="24"/>
+          <w:szCs w:val="24"/>
+        </w:rPr>
+        <w:t>int i);</w:t>
+      </w:r>
+    </w:p>
+    <w:p>
+      <w:pPr>
+        <w:pStyle w:val="ListParagraph"/>
+        <w:numPr>
+          <w:ilvl w:val="1"/>
+          <w:numId w:val="1"/>
+        </w:numPr>
+        <w:rPr>
+          <w:rFonts w:ascii="Tahoma" w:hAnsi="Tahoma" w:cs="Tahoma"/>
+          <w:b/>
+          <w:sz w:val="24"/>
+          <w:szCs w:val="24"/>
+        </w:rPr>
+      </w:pPr>
+      <w:r>
+        <w:rPr>
+          <w:rFonts w:ascii="Tahoma" w:hAnsi="Tahoma" w:cs="Tahoma"/>
+          <w:sz w:val="24"/>
+          <w:szCs w:val="24"/>
+        </w:rPr>
+        <w:t>int getSize(</w:t>
+      </w:r>
+      <w:r>
+        <w:rPr>
+          <w:rFonts w:ascii="Tahoma" w:hAnsi="Tahoma" w:cs="Tahoma"/>
+          <w:sz w:val="24"/>
+          <w:szCs w:val="24"/>
+        </w:rPr>
+        <w:t>List* list</w:t>
+      </w:r>
+      <w:r>
+        <w:rPr>
+          <w:rFonts w:ascii="Tahoma" w:hAnsi="Tahoma" w:cs="Tahoma"/>
+          <w:sz w:val="24"/>
+          <w:szCs w:val="24"/>
+        </w:rPr>
+        <w:t>);</w:t>
+      </w:r>
+    </w:p>
+    <w:p>
+      <w:pPr>
+        <w:pStyle w:val="ListParagraph"/>
+        <w:numPr>
+          <w:ilvl w:val="1"/>
+          <w:numId w:val="1"/>
+        </w:numPr>
+        <w:rPr>
+          <w:rFonts w:ascii="Tahoma" w:hAnsi="Tahoma" w:cs="Tahoma"/>
+          <w:b/>
+          <w:sz w:val="24"/>
+          <w:szCs w:val="24"/>
+        </w:rPr>
+      </w:pPr>
+      <w:r>
+        <w:rPr>
+          <w:rFonts w:ascii="Tahoma" w:hAnsi="Tahoma" w:cs="Tahoma"/>
+          <w:sz w:val="24"/>
+          <w:szCs w:val="24"/>
+        </w:rPr>
+        <w:t>Account getAccount(</w:t>
+      </w:r>
+      <w:r>
+        <w:rPr>
+          <w:rFonts w:ascii="Tahoma" w:hAnsi="Tahoma" w:cs="Tahoma"/>
+          <w:sz w:val="24"/>
+          <w:szCs w:val="24"/>
+        </w:rPr>
+        <w:t xml:space="preserve">List* list, </w:t>
+      </w:r>
+      <w:r>
+        <w:rPr>
+          <w:rFonts w:ascii="Tahoma" w:hAnsi="Tahoma" w:cs="Tahoma"/>
+          <w:sz w:val="24"/>
+          <w:szCs w:val="24"/>
+        </w:rPr>
+        <w:t>int i);</w:t>
+      </w:r>
+    </w:p>
+    <w:p>
+      <w:pPr>
+        <w:pStyle w:val="ListParagraph"/>
+        <w:numPr>
+          <w:ilvl w:val="1"/>
+          <w:numId w:val="1"/>
+        </w:numPr>
+        <w:rPr>
+          <w:rFonts w:ascii="Tahoma" w:hAnsi="Tahoma" w:cs="Tahoma"/>
+          <w:b/>
+          <w:sz w:val="24"/>
+          <w:szCs w:val="24"/>
+        </w:rPr>
+      </w:pPr>
+      <w:r>
+        <w:rPr>
+          <w:rFonts w:ascii="Tahoma" w:hAnsi="Tahoma" w:cs="Tahoma"/>
+          <w:sz w:val="24"/>
+          <w:szCs w:val="24"/>
+        </w:rPr>
+        <w:t>void withdraw(Account* a, double amount);</w:t>
+      </w:r>
+    </w:p>
+    <w:p>
+      <w:pPr>
+        <w:pStyle w:val="ListParagraph"/>
+        <w:numPr>
+          <w:ilvl w:val="1"/>
+          <w:numId w:val="1"/>
+        </w:numPr>
+        <w:rPr>
+          <w:rFonts w:ascii="Tahoma" w:hAnsi="Tahoma" w:cs="Tahoma"/>
+          <w:b/>
+          <w:sz w:val="24"/>
+          <w:szCs w:val="24"/>
+        </w:rPr>
+      </w:pPr>
+      <w:r>
+        <w:rPr>
+          <w:rFonts w:ascii="Tahoma" w:hAnsi="Tahoma" w:cs="Tahoma"/>
+          <w:sz w:val="24"/>
+          <w:szCs w:val="24"/>
+        </w:rPr>
+        <w:t>void deposit(Account* a, double amount);</w:t>
+      </w:r>
+    </w:p>
+    <w:p>
+      <w:pPr>
+        <w:pStyle w:val="ListParagraph"/>
+        <w:numPr>
+          <w:ilvl w:val="1"/>
+          <w:numId w:val="1"/>
+        </w:numPr>
+        <w:rPr>
+          <w:rFonts w:ascii="Tahoma" w:hAnsi="Tahoma" w:cs="Tahoma"/>
+          <w:b/>
+          <w:sz w:val="24"/>
+          <w:szCs w:val="24"/>
+        </w:rPr>
+      </w:pPr>
+      <w:r>
+        <w:rPr>
+          <w:rFonts w:ascii="Tahoma" w:hAnsi="Tahoma" w:cs="Tahoma"/>
+          <w:sz w:val="24"/>
+          <w:szCs w:val="24"/>
+        </w:rPr>
+        <w:t>Account * validateAccount(</w:t>
+      </w:r>
+      <w:r>
+        <w:rPr>
+          <w:rFonts w:ascii="Tahoma" w:hAnsi="Tahoma" w:cs="Tahoma"/>
+          <w:sz w:val="24"/>
+          <w:szCs w:val="24"/>
+        </w:rPr>
+        <w:t xml:space="preserve">List* list, </w:t>
+      </w:r>
       <w:bookmarkStart w:id="0" w:name="_GoBack"/>
       <w:bookmarkEnd w:id="0"/>
-    </w:p>
-    <w:p>
-      <w:pPr>
-        <w:pStyle w:val="ListParagraph"/>
-        <w:ind w:left="1080"/>
-        <w:jc w:val="both"/>
-        <w:rPr>
-          <w:rFonts w:ascii="Tahoma" w:hAnsi="Tahoma" w:cs="Tahoma"/>
-          <w:b/>
-          <w:sz w:val="24"/>
-          <w:szCs w:val="24"/>
-        </w:rPr>
-      </w:pPr>
-    </w:p>
-    <w:p>
-      <w:pPr>
-        <w:rPr>
-          <w:rFonts w:ascii="Tahoma" w:hAnsi="Tahoma" w:cs="Tahoma"/>
-          <w:b/>
-          <w:sz w:val="24"/>
-          <w:szCs w:val="24"/>
-        </w:rPr>
-      </w:pPr>
-      <w:r>
-        <w:rPr>
-          <w:rFonts w:ascii="Tahoma" w:hAnsi="Tahoma" w:cs="Tahoma"/>
-          <w:b/>
-          <w:sz w:val="24"/>
-          <w:szCs w:val="24"/>
-        </w:rPr>
-        <w:t>Data St</w:t>
-      </w:r>
-      <w:r>
-        <w:rPr>
-          <w:rFonts w:ascii="Tahoma" w:hAnsi="Tahoma" w:cs="Tahoma"/>
-          <w:b/>
-          <w:sz w:val="24"/>
-          <w:szCs w:val="24"/>
-        </w:rPr>
-        <w:t>r</w:t>
-      </w:r>
-      <w:r>
-        <w:rPr>
-          <w:rFonts w:ascii="Tahoma" w:hAnsi="Tahoma" w:cs="Tahoma"/>
-          <w:b/>
-          <w:sz w:val="24"/>
-          <w:szCs w:val="24"/>
-        </w:rPr>
-        <w:t>u</w:t>
-      </w:r>
-      <w:r>
-        <w:rPr>
-          <w:rFonts w:ascii="Tahoma" w:hAnsi="Tahoma" w:cs="Tahoma"/>
-          <w:b/>
-          <w:sz w:val="24"/>
-          <w:szCs w:val="24"/>
-        </w:rPr>
-        <w:t>c</w:t>
-      </w:r>
-      <w:r>
-        <w:rPr>
-          <w:rFonts w:ascii="Tahoma" w:hAnsi="Tahoma" w:cs="Tahoma"/>
-          <w:b/>
-          <w:sz w:val="24"/>
-          <w:szCs w:val="24"/>
-        </w:rPr>
-        <w:t>ture</w:t>
-      </w:r>
-    </w:p>
-    <w:p>
-      <w:pPr>
-        <w:rPr>
-          <w:rFonts w:ascii="Tahoma" w:hAnsi="Tahoma" w:cs="Tahoma"/>
-          <w:b/>
-          <w:sz w:val="24"/>
-          <w:szCs w:val="24"/>
-        </w:rPr>
-      </w:pPr>
-      <w:r>
-        <w:rPr>
-          <w:rFonts w:ascii="Tahoma" w:hAnsi="Tahoma" w:cs="Tahoma"/>
-          <w:b/>
-          <w:sz w:val="24"/>
-          <w:szCs w:val="24"/>
-        </w:rPr>
-        <w:t>File Structure</w:t>
-      </w:r>
-    </w:p>
-    <w:p>
-      <w:pPr>
-        <w:rPr>
-          <w:rFonts w:ascii="Tahoma" w:hAnsi="Tahoma" w:cs="Tahoma"/>
-          <w:b/>
-          <w:sz w:val="24"/>
-          <w:szCs w:val="24"/>
-        </w:rPr>
-      </w:pPr>
-      <w:r>
-        <w:rPr>
-          <w:rFonts w:ascii="Tahoma" w:hAnsi="Tahoma" w:cs="Tahoma"/>
-          <w:b/>
-          <w:sz w:val="24"/>
-          <w:szCs w:val="24"/>
-        </w:rPr>
-        <w:t>C Files</w:t>
+      <w:r>
+        <w:rPr>
+          <w:rFonts w:ascii="Tahoma" w:hAnsi="Tahoma" w:cs="Tahoma"/>
+          <w:sz w:val="24"/>
+          <w:szCs w:val="24"/>
+        </w:rPr>
+        <w:t>int account, int pin);</w:t>
+      </w:r>
+    </w:p>
+    <w:p>
+      <w:pPr>
+        <w:pStyle w:val="ListParagraph"/>
+        <w:numPr>
+          <w:ilvl w:val="0"/>
+          <w:numId w:val="1"/>
+        </w:numPr>
+        <w:rPr>
+          <w:rFonts w:ascii="Tahoma" w:hAnsi="Tahoma" w:cs="Tahoma"/>
+          <w:b/>
+          <w:sz w:val="24"/>
+          <w:szCs w:val="24"/>
+        </w:rPr>
+      </w:pPr>
+      <w:r>
+        <w:rPr>
+          <w:rFonts w:ascii="Tahoma" w:hAnsi="Tahoma" w:cs="Tahoma"/>
+          <w:sz w:val="24"/>
+          <w:szCs w:val="24"/>
+        </w:rPr>
+        <w:t>main.c – contains the menu and an instance of the List</w:t>
       </w:r>
     </w:p>
     <w:p>

</xml_diff>

<commit_message>
Minor Changes to Program Document. Made C Files to CodeBlocks Project. Added List Struct Declaration in header.
</commit_message>
<xml_diff>
--- a/Documents/Program Document.docx
+++ b/Documents/Program Document.docx
@@ -50,7 +50,7 @@
           <w:sz w:val="24"/>
           <w:szCs w:val="24"/>
         </w:rPr>
-        <w:t>Team Members</w:t>
+        <w:t>Functionalities</w:t>
       </w:r>
     </w:p>
     <w:p>
@@ -58,7 +58,7 @@
         <w:pStyle w:val="ListParagraph"/>
         <w:numPr>
           <w:ilvl w:val="0"/>
-          <w:numId w:val="2"/>
+          <w:numId w:val="1"/>
         </w:numPr>
         <w:jc w:val="both"/>
         <w:rPr>
@@ -74,7 +74,23 @@
           <w:sz w:val="24"/>
           <w:szCs w:val="24"/>
         </w:rPr>
-        <w:t>Laput, Royce Beryl</w:t>
+        <w:t>Create an ATM Account (Account Number, Pin</w:t>
+      </w:r>
+      <w:r>
+        <w:rPr>
+          <w:rFonts w:ascii="Tahoma" w:hAnsi="Tahoma" w:cs="Tahoma"/>
+          <w:sz w:val="24"/>
+          <w:szCs w:val="24"/>
+        </w:rPr>
+        <w:t>,</w:t>
+      </w:r>
+      <w:r>
+        <w:rPr>
+          <w:rFonts w:ascii="Tahoma" w:hAnsi="Tahoma" w:cs="Tahoma"/>
+          <w:sz w:val="24"/>
+          <w:szCs w:val="24"/>
+        </w:rPr>
+        <w:t xml:space="preserve"> First Name, Last Name, Balance)</w:t>
       </w:r>
     </w:p>
     <w:p>
@@ -82,7 +98,7 @@
         <w:pStyle w:val="ListParagraph"/>
         <w:numPr>
           <w:ilvl w:val="0"/>
-          <w:numId w:val="2"/>
+          <w:numId w:val="1"/>
         </w:numPr>
         <w:jc w:val="both"/>
         <w:rPr>
@@ -98,7 +114,7 @@
           <w:sz w:val="24"/>
           <w:szCs w:val="24"/>
         </w:rPr>
-        <w:t>Sasam, Wilson Jan</w:t>
+        <w:t>Display all Accounts</w:t>
       </w:r>
     </w:p>
     <w:p>
@@ -106,7 +122,7 @@
         <w:pStyle w:val="ListParagraph"/>
         <w:numPr>
           <w:ilvl w:val="0"/>
-          <w:numId w:val="2"/>
+          <w:numId w:val="1"/>
         </w:numPr>
         <w:jc w:val="both"/>
         <w:rPr>
@@ -122,26 +138,152 @@
           <w:sz w:val="24"/>
           <w:szCs w:val="24"/>
         </w:rPr>
-        <w:t>Vasnani, Hiten Naresh</w:t>
-      </w:r>
-    </w:p>
-    <w:p>
-      <w:pPr>
-        <w:rPr>
-          <w:rFonts w:ascii="Tahoma" w:hAnsi="Tahoma" w:cs="Tahoma"/>
-          <w:b/>
-          <w:sz w:val="24"/>
-          <w:szCs w:val="24"/>
-        </w:rPr>
-      </w:pPr>
-      <w:r>
-        <w:rPr>
-          <w:rFonts w:ascii="Tahoma" w:hAnsi="Tahoma" w:cs="Tahoma"/>
-          <w:b/>
-          <w:sz w:val="24"/>
-          <w:szCs w:val="24"/>
-        </w:rPr>
-        <w:t>Functionalities</w:t>
+        <w:t>Account Options</w:t>
+      </w:r>
+    </w:p>
+    <w:p>
+      <w:pPr>
+        <w:pStyle w:val="ListParagraph"/>
+        <w:numPr>
+          <w:ilvl w:val="1"/>
+          <w:numId w:val="1"/>
+        </w:numPr>
+        <w:jc w:val="both"/>
+        <w:rPr>
+          <w:rFonts w:ascii="Tahoma" w:hAnsi="Tahoma" w:cs="Tahoma"/>
+          <w:b/>
+          <w:sz w:val="24"/>
+          <w:szCs w:val="24"/>
+        </w:rPr>
+      </w:pPr>
+      <w:r>
+        <w:rPr>
+          <w:rFonts w:ascii="Tahoma" w:hAnsi="Tahoma" w:cs="Tahoma"/>
+          <w:sz w:val="24"/>
+          <w:szCs w:val="24"/>
+        </w:rPr>
+        <w:t>Check Balance</w:t>
+      </w:r>
+    </w:p>
+    <w:p>
+      <w:pPr>
+        <w:pStyle w:val="ListParagraph"/>
+        <w:numPr>
+          <w:ilvl w:val="1"/>
+          <w:numId w:val="1"/>
+        </w:numPr>
+        <w:jc w:val="both"/>
+        <w:rPr>
+          <w:rFonts w:ascii="Tahoma" w:hAnsi="Tahoma" w:cs="Tahoma"/>
+          <w:b/>
+          <w:sz w:val="24"/>
+          <w:szCs w:val="24"/>
+        </w:rPr>
+      </w:pPr>
+      <w:r>
+        <w:rPr>
+          <w:rFonts w:ascii="Tahoma" w:hAnsi="Tahoma" w:cs="Tahoma"/>
+          <w:sz w:val="24"/>
+          <w:szCs w:val="24"/>
+        </w:rPr>
+        <w:t>Make Withdrawal</w:t>
+      </w:r>
+    </w:p>
+    <w:p>
+      <w:pPr>
+        <w:pStyle w:val="ListParagraph"/>
+        <w:numPr>
+          <w:ilvl w:val="1"/>
+          <w:numId w:val="1"/>
+        </w:numPr>
+        <w:jc w:val="both"/>
+        <w:rPr>
+          <w:rFonts w:ascii="Tahoma" w:hAnsi="Tahoma" w:cs="Tahoma"/>
+          <w:b/>
+          <w:sz w:val="24"/>
+          <w:szCs w:val="24"/>
+        </w:rPr>
+      </w:pPr>
+      <w:r>
+        <w:rPr>
+          <w:rFonts w:ascii="Tahoma" w:hAnsi="Tahoma" w:cs="Tahoma"/>
+          <w:sz w:val="24"/>
+          <w:szCs w:val="24"/>
+        </w:rPr>
+        <w:t>Make Deposit</w:t>
+      </w:r>
+    </w:p>
+    <w:p>
+      <w:pPr>
+        <w:rPr>
+          <w:rFonts w:ascii="Tahoma" w:hAnsi="Tahoma" w:cs="Tahoma"/>
+          <w:b/>
+          <w:sz w:val="24"/>
+          <w:szCs w:val="24"/>
+        </w:rPr>
+      </w:pPr>
+      <w:r>
+        <w:rPr>
+          <w:rFonts w:ascii="Tahoma" w:hAnsi="Tahoma" w:cs="Tahoma"/>
+          <w:b/>
+          <w:sz w:val="24"/>
+          <w:szCs w:val="24"/>
+        </w:rPr>
+        <w:t>Data St</w:t>
+      </w:r>
+      <w:r>
+        <w:rPr>
+          <w:rFonts w:ascii="Tahoma" w:hAnsi="Tahoma" w:cs="Tahoma"/>
+          <w:b/>
+          <w:sz w:val="24"/>
+          <w:szCs w:val="24"/>
+        </w:rPr>
+        <w:t>r</w:t>
+      </w:r>
+      <w:r>
+        <w:rPr>
+          <w:rFonts w:ascii="Tahoma" w:hAnsi="Tahoma" w:cs="Tahoma"/>
+          <w:b/>
+          <w:sz w:val="24"/>
+          <w:szCs w:val="24"/>
+        </w:rPr>
+        <w:t>u</w:t>
+      </w:r>
+      <w:r>
+        <w:rPr>
+          <w:rFonts w:ascii="Tahoma" w:hAnsi="Tahoma" w:cs="Tahoma"/>
+          <w:b/>
+          <w:sz w:val="24"/>
+          <w:szCs w:val="24"/>
+        </w:rPr>
+        <w:t>c</w:t>
+      </w:r>
+      <w:r>
+        <w:rPr>
+          <w:rFonts w:ascii="Tahoma" w:hAnsi="Tahoma" w:cs="Tahoma"/>
+          <w:b/>
+          <w:sz w:val="24"/>
+          <w:szCs w:val="24"/>
+        </w:rPr>
+        <w:t>ture</w:t>
+      </w:r>
+      <w:r>
+        <w:rPr>
+          <w:rFonts w:ascii="Tahoma" w:hAnsi="Tahoma" w:cs="Tahoma"/>
+          <w:b/>
+          <w:sz w:val="24"/>
+          <w:szCs w:val="24"/>
+        </w:rPr>
+        <w:softHyphen/>
+      </w:r>
+      <w:r>
+        <w:rPr>
+          <w:rFonts w:ascii="Tahoma" w:hAnsi="Tahoma" w:cs="Tahoma"/>
+          <w:b/>
+          <w:sz w:val="24"/>
+          <w:szCs w:val="24"/>
+        </w:rPr>
+        <w:softHyphen/>
       </w:r>
     </w:p>
     <w:p>
@@ -151,37 +293,39 @@
           <w:ilvl w:val="0"/>
           <w:numId w:val="1"/>
         </w:numPr>
-        <w:jc w:val="both"/>
-        <w:rPr>
-          <w:rFonts w:ascii="Tahoma" w:hAnsi="Tahoma" w:cs="Tahoma"/>
-          <w:b/>
-          <w:sz w:val="24"/>
-          <w:szCs w:val="24"/>
-        </w:rPr>
-      </w:pPr>
-      <w:r>
-        <w:rPr>
-          <w:rFonts w:ascii="Tahoma" w:hAnsi="Tahoma" w:cs="Tahoma"/>
-          <w:sz w:val="24"/>
-          <w:szCs w:val="24"/>
-        </w:rPr>
-        <w:t>Create an ATM Account (Account Number, Pin</w:t>
-      </w:r>
-      <w:r>
-        <w:rPr>
-          <w:rFonts w:ascii="Tahoma" w:hAnsi="Tahoma" w:cs="Tahoma"/>
-          <w:sz w:val="24"/>
-          <w:szCs w:val="24"/>
-        </w:rPr>
-        <w:t>,</w:t>
-      </w:r>
-      <w:r>
-        <w:rPr>
-          <w:rFonts w:ascii="Tahoma" w:hAnsi="Tahoma" w:cs="Tahoma"/>
-          <w:sz w:val="24"/>
-          <w:szCs w:val="24"/>
-        </w:rPr>
-        <w:t xml:space="preserve"> First Name, Last Name, Balance)</w:t>
+        <w:rPr>
+          <w:rFonts w:ascii="Tahoma" w:hAnsi="Tahoma" w:cs="Tahoma"/>
+          <w:b/>
+          <w:sz w:val="24"/>
+          <w:szCs w:val="24"/>
+        </w:rPr>
+      </w:pPr>
+      <w:r>
+        <w:rPr>
+          <w:rFonts w:ascii="Tahoma" w:hAnsi="Tahoma" w:cs="Tahoma"/>
+          <w:sz w:val="24"/>
+          <w:szCs w:val="24"/>
+        </w:rPr>
+        <w:t>Doubly Linked List</w:t>
+      </w:r>
+    </w:p>
+    <w:p>
+      <w:pPr>
+        <w:rPr>
+          <w:rFonts w:ascii="Tahoma" w:hAnsi="Tahoma" w:cs="Tahoma"/>
+          <w:b/>
+          <w:sz w:val="24"/>
+          <w:szCs w:val="24"/>
+        </w:rPr>
+      </w:pPr>
+      <w:r>
+        <w:rPr>
+          <w:rFonts w:ascii="Tahoma" w:hAnsi="Tahoma" w:cs="Tahoma"/>
+          <w:b/>
+          <w:sz w:val="24"/>
+          <w:szCs w:val="24"/>
+        </w:rPr>
+        <w:t>File Structure</w:t>
       </w:r>
     </w:p>
     <w:p>
@@ -191,21 +335,20 @@
           <w:ilvl w:val="0"/>
           <w:numId w:val="1"/>
         </w:numPr>
-        <w:jc w:val="both"/>
-        <w:rPr>
-          <w:rFonts w:ascii="Tahoma" w:hAnsi="Tahoma" w:cs="Tahoma"/>
-          <w:b/>
-          <w:sz w:val="24"/>
-          <w:szCs w:val="24"/>
-        </w:rPr>
-      </w:pPr>
-      <w:r>
-        <w:rPr>
-          <w:rFonts w:ascii="Tahoma" w:hAnsi="Tahoma" w:cs="Tahoma"/>
-          <w:sz w:val="24"/>
-          <w:szCs w:val="24"/>
-        </w:rPr>
-        <w:t>Display all Accounts</w:t>
+        <w:rPr>
+          <w:rFonts w:ascii="Tahoma" w:hAnsi="Tahoma" w:cs="Tahoma"/>
+          <w:b/>
+          <w:sz w:val="24"/>
+          <w:szCs w:val="24"/>
+        </w:rPr>
+      </w:pPr>
+      <w:r>
+        <w:rPr>
+          <w:rFonts w:ascii="Tahoma" w:hAnsi="Tahoma" w:cs="Tahoma"/>
+          <w:sz w:val="24"/>
+          <w:szCs w:val="24"/>
+        </w:rPr>
+        <w:t>Account Number</w:t>
       </w:r>
     </w:p>
     <w:p>
@@ -215,21 +358,151 @@
           <w:ilvl w:val="0"/>
           <w:numId w:val="1"/>
         </w:numPr>
-        <w:jc w:val="both"/>
-        <w:rPr>
-          <w:rFonts w:ascii="Tahoma" w:hAnsi="Tahoma" w:cs="Tahoma"/>
-          <w:b/>
-          <w:sz w:val="24"/>
-          <w:szCs w:val="24"/>
-        </w:rPr>
-      </w:pPr>
-      <w:r>
-        <w:rPr>
-          <w:rFonts w:ascii="Tahoma" w:hAnsi="Tahoma" w:cs="Tahoma"/>
-          <w:sz w:val="24"/>
-          <w:szCs w:val="24"/>
-        </w:rPr>
-        <w:t>Account Options</w:t>
+        <w:rPr>
+          <w:rFonts w:ascii="Tahoma" w:hAnsi="Tahoma" w:cs="Tahoma"/>
+          <w:b/>
+          <w:sz w:val="24"/>
+          <w:szCs w:val="24"/>
+        </w:rPr>
+      </w:pPr>
+      <w:r>
+        <w:rPr>
+          <w:rFonts w:ascii="Tahoma" w:hAnsi="Tahoma" w:cs="Tahoma"/>
+          <w:sz w:val="24"/>
+          <w:szCs w:val="24"/>
+        </w:rPr>
+        <w:t>Pin</w:t>
+      </w:r>
+    </w:p>
+    <w:p>
+      <w:pPr>
+        <w:pStyle w:val="ListParagraph"/>
+        <w:numPr>
+          <w:ilvl w:val="0"/>
+          <w:numId w:val="1"/>
+        </w:numPr>
+        <w:rPr>
+          <w:rFonts w:ascii="Tahoma" w:hAnsi="Tahoma" w:cs="Tahoma"/>
+          <w:b/>
+          <w:sz w:val="24"/>
+          <w:szCs w:val="24"/>
+        </w:rPr>
+      </w:pPr>
+      <w:r>
+        <w:rPr>
+          <w:rFonts w:ascii="Tahoma" w:hAnsi="Tahoma" w:cs="Tahoma"/>
+          <w:sz w:val="24"/>
+          <w:szCs w:val="24"/>
+        </w:rPr>
+        <w:t>Account Name</w:t>
+      </w:r>
+    </w:p>
+    <w:p>
+      <w:pPr>
+        <w:pStyle w:val="ListParagraph"/>
+        <w:numPr>
+          <w:ilvl w:val="0"/>
+          <w:numId w:val="1"/>
+        </w:numPr>
+        <w:rPr>
+          <w:rFonts w:ascii="Tahoma" w:hAnsi="Tahoma" w:cs="Tahoma"/>
+          <w:b/>
+          <w:sz w:val="24"/>
+          <w:szCs w:val="24"/>
+        </w:rPr>
+      </w:pPr>
+      <w:r>
+        <w:rPr>
+          <w:rFonts w:ascii="Tahoma" w:hAnsi="Tahoma" w:cs="Tahoma"/>
+          <w:sz w:val="24"/>
+          <w:szCs w:val="24"/>
+        </w:rPr>
+        <w:t>Balance</w:t>
+      </w:r>
+    </w:p>
+    <w:p>
+      <w:pPr>
+        <w:rPr>
+          <w:rFonts w:ascii="Tahoma" w:hAnsi="Tahoma" w:cs="Tahoma"/>
+          <w:b/>
+          <w:sz w:val="24"/>
+          <w:szCs w:val="24"/>
+        </w:rPr>
+      </w:pPr>
+      <w:r>
+        <w:rPr>
+          <w:rFonts w:ascii="Tahoma" w:hAnsi="Tahoma" w:cs="Tahoma"/>
+          <w:b/>
+          <w:sz w:val="24"/>
+          <w:szCs w:val="24"/>
+        </w:rPr>
+        <w:t>C Files</w:t>
+      </w:r>
+    </w:p>
+    <w:p>
+      <w:pPr>
+        <w:pStyle w:val="ListParagraph"/>
+        <w:numPr>
+          <w:ilvl w:val="0"/>
+          <w:numId w:val="1"/>
+        </w:numPr>
+        <w:rPr>
+          <w:rFonts w:ascii="Tahoma" w:hAnsi="Tahoma" w:cs="Tahoma"/>
+          <w:b/>
+          <w:sz w:val="24"/>
+          <w:szCs w:val="24"/>
+        </w:rPr>
+      </w:pPr>
+      <w:r>
+        <w:rPr>
+          <w:rFonts w:ascii="Tahoma" w:hAnsi="Tahoma" w:cs="Tahoma"/>
+          <w:sz w:val="24"/>
+          <w:szCs w:val="24"/>
+        </w:rPr>
+        <w:t>header.h – contains struct declarations and all function prototypes</w:t>
+      </w:r>
+    </w:p>
+    <w:p>
+      <w:pPr>
+        <w:pStyle w:val="ListParagraph"/>
+        <w:ind w:left="1080"/>
+        <w:rPr>
+          <w:rFonts w:ascii="Tahoma" w:hAnsi="Tahoma" w:cs="Tahoma"/>
+          <w:b/>
+          <w:sz w:val="24"/>
+          <w:szCs w:val="24"/>
+        </w:rPr>
+      </w:pPr>
+    </w:p>
+    <w:p>
+      <w:pPr>
+        <w:pStyle w:val="ListParagraph"/>
+        <w:numPr>
+          <w:ilvl w:val="0"/>
+          <w:numId w:val="1"/>
+        </w:numPr>
+        <w:rPr>
+          <w:rFonts w:ascii="Tahoma" w:hAnsi="Tahoma" w:cs="Tahoma"/>
+          <w:b/>
+          <w:sz w:val="24"/>
+          <w:szCs w:val="24"/>
+        </w:rPr>
+      </w:pPr>
+      <w:r>
+        <w:rPr>
+          <w:rFonts w:ascii="Tahoma" w:hAnsi="Tahoma" w:cs="Tahoma"/>
+          <w:sz w:val="24"/>
+          <w:szCs w:val="24"/>
+        </w:rPr>
+        <w:t>io.c</w:t>
+      </w:r>
+      <w:r>
+        <w:rPr>
+          <w:rFonts w:ascii="Tahoma" w:hAnsi="Tahoma" w:cs="Tahoma"/>
+          <w:sz w:val="24"/>
+          <w:szCs w:val="24"/>
+        </w:rPr>
+        <w:t xml:space="preserve"> – contains functions regarding input</w:t>
       </w:r>
     </w:p>
     <w:p>
@@ -239,21 +512,28 @@
           <w:ilvl w:val="1"/>
           <w:numId w:val="1"/>
         </w:numPr>
-        <w:jc w:val="both"/>
-        <w:rPr>
-          <w:rFonts w:ascii="Tahoma" w:hAnsi="Tahoma" w:cs="Tahoma"/>
-          <w:b/>
-          <w:sz w:val="24"/>
-          <w:szCs w:val="24"/>
-        </w:rPr>
-      </w:pPr>
-      <w:r>
-        <w:rPr>
-          <w:rFonts w:ascii="Tahoma" w:hAnsi="Tahoma" w:cs="Tahoma"/>
-          <w:sz w:val="24"/>
-          <w:szCs w:val="24"/>
-        </w:rPr>
-        <w:t>Check Balance</w:t>
+        <w:rPr>
+          <w:rFonts w:ascii="Tahoma" w:hAnsi="Tahoma" w:cs="Tahoma"/>
+          <w:b/>
+          <w:sz w:val="24"/>
+          <w:szCs w:val="24"/>
+        </w:rPr>
+      </w:pPr>
+      <w:r>
+        <w:rPr>
+          <w:rFonts w:ascii="Tahoma" w:hAnsi="Tahoma" w:cs="Tahoma"/>
+          <w:sz w:val="24"/>
+          <w:szCs w:val="24"/>
+        </w:rPr>
+        <w:t>inputNumber()</w:t>
+      </w:r>
+      <w:r>
+        <w:rPr>
+          <w:rFonts w:ascii="Tahoma" w:hAnsi="Tahoma" w:cs="Tahoma"/>
+          <w:sz w:val="24"/>
+          <w:szCs w:val="24"/>
+        </w:rPr>
+        <w:t>;</w:t>
       </w:r>
     </w:p>
     <w:p>
@@ -263,21 +543,28 @@
           <w:ilvl w:val="1"/>
           <w:numId w:val="1"/>
         </w:numPr>
-        <w:jc w:val="both"/>
-        <w:rPr>
-          <w:rFonts w:ascii="Tahoma" w:hAnsi="Tahoma" w:cs="Tahoma"/>
-          <w:b/>
-          <w:sz w:val="24"/>
-          <w:szCs w:val="24"/>
-        </w:rPr>
-      </w:pPr>
-      <w:r>
-        <w:rPr>
-          <w:rFonts w:ascii="Tahoma" w:hAnsi="Tahoma" w:cs="Tahoma"/>
-          <w:sz w:val="24"/>
-          <w:szCs w:val="24"/>
-        </w:rPr>
-        <w:t>Make Withdrawal</w:t>
+        <w:rPr>
+          <w:rFonts w:ascii="Tahoma" w:hAnsi="Tahoma" w:cs="Tahoma"/>
+          <w:b/>
+          <w:sz w:val="24"/>
+          <w:szCs w:val="24"/>
+        </w:rPr>
+      </w:pPr>
+      <w:r>
+        <w:rPr>
+          <w:rFonts w:ascii="Tahoma" w:hAnsi="Tahoma" w:cs="Tahoma"/>
+          <w:sz w:val="24"/>
+          <w:szCs w:val="24"/>
+        </w:rPr>
+        <w:t>inputString()</w:t>
+      </w:r>
+      <w:r>
+        <w:rPr>
+          <w:rFonts w:ascii="Tahoma" w:hAnsi="Tahoma" w:cs="Tahoma"/>
+          <w:sz w:val="24"/>
+          <w:szCs w:val="24"/>
+        </w:rPr>
+        <w:t>;</w:t>
       </w:r>
     </w:p>
     <w:p>
@@ -287,77 +574,41 @@
           <w:ilvl w:val="1"/>
           <w:numId w:val="1"/>
         </w:numPr>
-        <w:jc w:val="both"/>
-        <w:rPr>
-          <w:rFonts w:ascii="Tahoma" w:hAnsi="Tahoma" w:cs="Tahoma"/>
-          <w:b/>
-          <w:sz w:val="24"/>
-          <w:szCs w:val="24"/>
-        </w:rPr>
-      </w:pPr>
-      <w:r>
-        <w:rPr>
-          <w:rFonts w:ascii="Tahoma" w:hAnsi="Tahoma" w:cs="Tahoma"/>
-          <w:sz w:val="24"/>
-          <w:szCs w:val="24"/>
-        </w:rPr>
-        <w:t>Make Deposit</w:t>
-      </w:r>
-    </w:p>
-    <w:p>
-      <w:pPr>
-        <w:rPr>
-          <w:rFonts w:ascii="Tahoma" w:hAnsi="Tahoma" w:cs="Tahoma"/>
-          <w:b/>
-          <w:sz w:val="24"/>
-          <w:szCs w:val="24"/>
-        </w:rPr>
-      </w:pPr>
-      <w:r>
-        <w:rPr>
-          <w:rFonts w:ascii="Tahoma" w:hAnsi="Tahoma" w:cs="Tahoma"/>
-          <w:b/>
-          <w:sz w:val="24"/>
-          <w:szCs w:val="24"/>
-        </w:rPr>
-        <w:t>Data St</w:t>
-      </w:r>
-      <w:r>
-        <w:rPr>
-          <w:rFonts w:ascii="Tahoma" w:hAnsi="Tahoma" w:cs="Tahoma"/>
-          <w:b/>
-          <w:sz w:val="24"/>
-          <w:szCs w:val="24"/>
-        </w:rPr>
-        <w:t>r</w:t>
-      </w:r>
-      <w:r>
-        <w:rPr>
-          <w:rFonts w:ascii="Tahoma" w:hAnsi="Tahoma" w:cs="Tahoma"/>
-          <w:b/>
-          <w:sz w:val="24"/>
-          <w:szCs w:val="24"/>
-        </w:rPr>
-        <w:t>u</w:t>
-      </w:r>
-      <w:r>
-        <w:rPr>
-          <w:rFonts w:ascii="Tahoma" w:hAnsi="Tahoma" w:cs="Tahoma"/>
-          <w:b/>
-          <w:sz w:val="24"/>
-          <w:szCs w:val="24"/>
-        </w:rPr>
-        <w:t>c</w:t>
-      </w:r>
-      <w:r>
-        <w:rPr>
-          <w:rFonts w:ascii="Tahoma" w:hAnsi="Tahoma" w:cs="Tahoma"/>
-          <w:b/>
-          <w:sz w:val="24"/>
-          <w:szCs w:val="24"/>
-        </w:rPr>
-        <w:t>ture</w:t>
-      </w:r>
+        <w:rPr>
+          <w:rFonts w:ascii="Tahoma" w:hAnsi="Tahoma" w:cs="Tahoma"/>
+          <w:b/>
+          <w:sz w:val="24"/>
+          <w:szCs w:val="24"/>
+        </w:rPr>
+      </w:pPr>
+      <w:r>
+        <w:rPr>
+          <w:rFonts w:ascii="Tahoma" w:hAnsi="Tahoma" w:cs="Tahoma"/>
+          <w:sz w:val="24"/>
+          <w:szCs w:val="24"/>
+        </w:rPr>
+        <w:t>inputPin()</w:t>
+      </w:r>
+      <w:r>
+        <w:rPr>
+          <w:rFonts w:ascii="Tahoma" w:hAnsi="Tahoma" w:cs="Tahoma"/>
+          <w:sz w:val="24"/>
+          <w:szCs w:val="24"/>
+        </w:rPr>
+        <w:t>;</w:t>
+      </w:r>
+    </w:p>
+    <w:p>
+      <w:pPr>
+        <w:pStyle w:val="ListParagraph"/>
+        <w:ind w:left="1800"/>
+        <w:rPr>
+          <w:rFonts w:ascii="Tahoma" w:hAnsi="Tahoma" w:cs="Tahoma"/>
+          <w:b/>
+          <w:sz w:val="24"/>
+          <w:szCs w:val="24"/>
+        </w:rPr>
+      </w:pPr>
     </w:p>
     <w:p>
       <w:pPr>
@@ -379,205 +630,266 @@
           <w:sz w:val="24"/>
           <w:szCs w:val="24"/>
         </w:rPr>
-        <w:t>Doubly Linked List</w:t>
-      </w:r>
-    </w:p>
-    <w:p>
-      <w:pPr>
-        <w:rPr>
-          <w:rFonts w:ascii="Tahoma" w:hAnsi="Tahoma" w:cs="Tahoma"/>
-          <w:b/>
-          <w:sz w:val="24"/>
-          <w:szCs w:val="24"/>
-        </w:rPr>
-      </w:pPr>
-      <w:r>
-        <w:rPr>
-          <w:rFonts w:ascii="Tahoma" w:hAnsi="Tahoma" w:cs="Tahoma"/>
-          <w:b/>
-          <w:sz w:val="24"/>
-          <w:szCs w:val="24"/>
-        </w:rPr>
-        <w:t>File Structure</w:t>
-      </w:r>
-    </w:p>
-    <w:p>
-      <w:pPr>
-        <w:pStyle w:val="ListParagraph"/>
-        <w:numPr>
-          <w:ilvl w:val="0"/>
-          <w:numId w:val="1"/>
-        </w:numPr>
-        <w:rPr>
-          <w:rFonts w:ascii="Tahoma" w:hAnsi="Tahoma" w:cs="Tahoma"/>
-          <w:b/>
-          <w:sz w:val="24"/>
-          <w:szCs w:val="24"/>
-        </w:rPr>
-      </w:pPr>
-      <w:r>
-        <w:rPr>
-          <w:rFonts w:ascii="Tahoma" w:hAnsi="Tahoma" w:cs="Tahoma"/>
-          <w:sz w:val="24"/>
-          <w:szCs w:val="24"/>
-        </w:rPr>
-        <w:t>Account Number</w:t>
-      </w:r>
-    </w:p>
-    <w:p>
-      <w:pPr>
-        <w:pStyle w:val="ListParagraph"/>
-        <w:numPr>
-          <w:ilvl w:val="0"/>
-          <w:numId w:val="1"/>
-        </w:numPr>
-        <w:rPr>
-          <w:rFonts w:ascii="Tahoma" w:hAnsi="Tahoma" w:cs="Tahoma"/>
-          <w:b/>
-          <w:sz w:val="24"/>
-          <w:szCs w:val="24"/>
-        </w:rPr>
-      </w:pPr>
-      <w:r>
-        <w:rPr>
-          <w:rFonts w:ascii="Tahoma" w:hAnsi="Tahoma" w:cs="Tahoma"/>
-          <w:sz w:val="24"/>
-          <w:szCs w:val="24"/>
-        </w:rPr>
-        <w:t>Pin</w:t>
-      </w:r>
-    </w:p>
-    <w:p>
-      <w:pPr>
-        <w:pStyle w:val="ListParagraph"/>
-        <w:numPr>
-          <w:ilvl w:val="0"/>
-          <w:numId w:val="1"/>
-        </w:numPr>
-        <w:rPr>
-          <w:rFonts w:ascii="Tahoma" w:hAnsi="Tahoma" w:cs="Tahoma"/>
-          <w:b/>
-          <w:sz w:val="24"/>
-          <w:szCs w:val="24"/>
-        </w:rPr>
-      </w:pPr>
-      <w:r>
-        <w:rPr>
-          <w:rFonts w:ascii="Tahoma" w:hAnsi="Tahoma" w:cs="Tahoma"/>
-          <w:sz w:val="24"/>
-          <w:szCs w:val="24"/>
-        </w:rPr>
-        <w:t>Account Name</w:t>
+        <w:t>list.c – contains the functions for the linked list</w:t>
+      </w:r>
+    </w:p>
+    <w:p>
+      <w:pPr>
+        <w:pStyle w:val="ListParagraph"/>
+        <w:numPr>
+          <w:ilvl w:val="1"/>
+          <w:numId w:val="1"/>
+        </w:numPr>
+        <w:rPr>
+          <w:rFonts w:ascii="Tahoma" w:hAnsi="Tahoma" w:cs="Tahoma"/>
+          <w:b/>
+          <w:sz w:val="24"/>
+          <w:szCs w:val="24"/>
+        </w:rPr>
+      </w:pPr>
+      <w:r>
+        <w:rPr>
+          <w:rFonts w:ascii="Tahoma" w:hAnsi="Tahoma" w:cs="Tahoma"/>
+          <w:sz w:val="24"/>
+          <w:szCs w:val="24"/>
+        </w:rPr>
+        <w:t>void addAccount(</w:t>
+      </w:r>
+      <w:r>
+        <w:rPr>
+          <w:rFonts w:ascii="Tahoma" w:hAnsi="Tahoma" w:cs="Tahoma"/>
+          <w:sz w:val="24"/>
+          <w:szCs w:val="24"/>
+        </w:rPr>
+        <w:t xml:space="preserve">List* list, </w:t>
+      </w:r>
+      <w:r>
+        <w:rPr>
+          <w:rFonts w:ascii="Tahoma" w:hAnsi="Tahoma" w:cs="Tahoma"/>
+          <w:sz w:val="24"/>
+          <w:szCs w:val="24"/>
+        </w:rPr>
+        <w:t>Account a);</w:t>
+      </w:r>
+    </w:p>
+    <w:p>
+      <w:pPr>
+        <w:pStyle w:val="ListParagraph"/>
+        <w:numPr>
+          <w:ilvl w:val="1"/>
+          <w:numId w:val="1"/>
+        </w:numPr>
+        <w:rPr>
+          <w:rFonts w:ascii="Tahoma" w:hAnsi="Tahoma" w:cs="Tahoma"/>
+          <w:b/>
+          <w:sz w:val="24"/>
+          <w:szCs w:val="24"/>
+        </w:rPr>
+      </w:pPr>
+      <w:r>
+        <w:rPr>
+          <w:rFonts w:ascii="Tahoma" w:hAnsi="Tahoma" w:cs="Tahoma"/>
+          <w:sz w:val="24"/>
+          <w:szCs w:val="24"/>
+        </w:rPr>
+        <w:t>void deleteAccount(</w:t>
+      </w:r>
+      <w:r>
+        <w:rPr>
+          <w:rFonts w:ascii="Tahoma" w:hAnsi="Tahoma" w:cs="Tahoma"/>
+          <w:sz w:val="24"/>
+          <w:szCs w:val="24"/>
+        </w:rPr>
+        <w:t xml:space="preserve">List* list, </w:t>
+      </w:r>
+      <w:r>
+        <w:rPr>
+          <w:rFonts w:ascii="Tahoma" w:hAnsi="Tahoma" w:cs="Tahoma"/>
+          <w:sz w:val="24"/>
+          <w:szCs w:val="24"/>
+        </w:rPr>
+        <w:t>int i);</w:t>
+      </w:r>
+    </w:p>
+    <w:p>
+      <w:pPr>
+        <w:pStyle w:val="ListParagraph"/>
+        <w:numPr>
+          <w:ilvl w:val="1"/>
+          <w:numId w:val="1"/>
+        </w:numPr>
+        <w:rPr>
+          <w:rFonts w:ascii="Tahoma" w:hAnsi="Tahoma" w:cs="Tahoma"/>
+          <w:b/>
+          <w:sz w:val="24"/>
+          <w:szCs w:val="24"/>
+        </w:rPr>
+      </w:pPr>
+      <w:r>
+        <w:rPr>
+          <w:rFonts w:ascii="Tahoma" w:hAnsi="Tahoma" w:cs="Tahoma"/>
+          <w:sz w:val="24"/>
+          <w:szCs w:val="24"/>
+        </w:rPr>
+        <w:t>int getSize(</w:t>
+      </w:r>
+      <w:r>
+        <w:rPr>
+          <w:rFonts w:ascii="Tahoma" w:hAnsi="Tahoma" w:cs="Tahoma"/>
+          <w:sz w:val="24"/>
+          <w:szCs w:val="24"/>
+        </w:rPr>
+        <w:t>List* list</w:t>
+      </w:r>
+      <w:r>
+        <w:rPr>
+          <w:rFonts w:ascii="Tahoma" w:hAnsi="Tahoma" w:cs="Tahoma"/>
+          <w:sz w:val="24"/>
+          <w:szCs w:val="24"/>
+        </w:rPr>
+        <w:t>);</w:t>
+      </w:r>
+    </w:p>
+    <w:p>
+      <w:pPr>
+        <w:pStyle w:val="ListParagraph"/>
+        <w:numPr>
+          <w:ilvl w:val="1"/>
+          <w:numId w:val="1"/>
+        </w:numPr>
+        <w:rPr>
+          <w:rFonts w:ascii="Tahoma" w:hAnsi="Tahoma" w:cs="Tahoma"/>
+          <w:b/>
+          <w:sz w:val="24"/>
+          <w:szCs w:val="24"/>
+        </w:rPr>
+      </w:pPr>
+      <w:r>
+        <w:rPr>
+          <w:rFonts w:ascii="Tahoma" w:hAnsi="Tahoma" w:cs="Tahoma"/>
+          <w:sz w:val="24"/>
+          <w:szCs w:val="24"/>
+        </w:rPr>
+        <w:t>Account getAccount(</w:t>
+      </w:r>
+      <w:r>
+        <w:rPr>
+          <w:rFonts w:ascii="Tahoma" w:hAnsi="Tahoma" w:cs="Tahoma"/>
+          <w:sz w:val="24"/>
+          <w:szCs w:val="24"/>
+        </w:rPr>
+        <w:t xml:space="preserve">List* list, </w:t>
+      </w:r>
+      <w:r>
+        <w:rPr>
+          <w:rFonts w:ascii="Tahoma" w:hAnsi="Tahoma" w:cs="Tahoma"/>
+          <w:sz w:val="24"/>
+          <w:szCs w:val="24"/>
+        </w:rPr>
+        <w:t>int i);</w:t>
+      </w:r>
+    </w:p>
+    <w:p>
+      <w:pPr>
+        <w:pStyle w:val="ListParagraph"/>
+        <w:numPr>
+          <w:ilvl w:val="1"/>
+          <w:numId w:val="1"/>
+        </w:numPr>
+        <w:rPr>
+          <w:rFonts w:ascii="Tahoma" w:hAnsi="Tahoma" w:cs="Tahoma"/>
+          <w:b/>
+          <w:sz w:val="24"/>
+          <w:szCs w:val="24"/>
+        </w:rPr>
+      </w:pPr>
+      <w:r>
+        <w:rPr>
+          <w:rFonts w:ascii="Tahoma" w:hAnsi="Tahoma" w:cs="Tahoma"/>
+          <w:sz w:val="24"/>
+          <w:szCs w:val="24"/>
+        </w:rPr>
+        <w:t>void withdraw(Account* a, double amount);</w:t>
+      </w:r>
+    </w:p>
+    <w:p>
+      <w:pPr>
+        <w:pStyle w:val="ListParagraph"/>
+        <w:numPr>
+          <w:ilvl w:val="1"/>
+          <w:numId w:val="1"/>
+        </w:numPr>
+        <w:rPr>
+          <w:rFonts w:ascii="Tahoma" w:hAnsi="Tahoma" w:cs="Tahoma"/>
+          <w:b/>
+          <w:sz w:val="24"/>
+          <w:szCs w:val="24"/>
+        </w:rPr>
+      </w:pPr>
+      <w:r>
+        <w:rPr>
+          <w:rFonts w:ascii="Tahoma" w:hAnsi="Tahoma" w:cs="Tahoma"/>
+          <w:sz w:val="24"/>
+          <w:szCs w:val="24"/>
+        </w:rPr>
+        <w:t>void deposit(Account* a, double amount);</w:t>
+      </w:r>
+    </w:p>
+    <w:p>
+      <w:pPr>
+        <w:pStyle w:val="ListParagraph"/>
+        <w:numPr>
+          <w:ilvl w:val="1"/>
+          <w:numId w:val="1"/>
+        </w:numPr>
+        <w:rPr>
+          <w:rFonts w:ascii="Tahoma" w:hAnsi="Tahoma" w:cs="Tahoma"/>
+          <w:b/>
+          <w:sz w:val="24"/>
+          <w:szCs w:val="24"/>
+        </w:rPr>
+      </w:pPr>
+      <w:r>
+        <w:rPr>
+          <w:rFonts w:ascii="Tahoma" w:hAnsi="Tahoma" w:cs="Tahoma"/>
+          <w:sz w:val="24"/>
+          <w:szCs w:val="24"/>
+        </w:rPr>
+        <w:t xml:space="preserve">Account * </w:t>
+      </w:r>
+      <w:r>
+        <w:rPr>
+          <w:rFonts w:ascii="Tahoma" w:hAnsi="Tahoma" w:cs="Tahoma"/>
+          <w:sz w:val="24"/>
+          <w:szCs w:val="24"/>
+        </w:rPr>
+        <w:t>searchAccount</w:t>
       </w:r>
       <w:bookmarkStart w:id="0" w:name="_GoBack"/>
       <w:bookmarkEnd w:id="0"/>
-    </w:p>
-    <w:p>
-      <w:pPr>
-        <w:pStyle w:val="ListParagraph"/>
-        <w:numPr>
-          <w:ilvl w:val="0"/>
-          <w:numId w:val="1"/>
-        </w:numPr>
-        <w:rPr>
-          <w:rFonts w:ascii="Tahoma" w:hAnsi="Tahoma" w:cs="Tahoma"/>
-          <w:b/>
-          <w:sz w:val="24"/>
-          <w:szCs w:val="24"/>
-        </w:rPr>
-      </w:pPr>
-      <w:r>
-        <w:rPr>
-          <w:rFonts w:ascii="Tahoma" w:hAnsi="Tahoma" w:cs="Tahoma"/>
-          <w:sz w:val="24"/>
-          <w:szCs w:val="24"/>
-        </w:rPr>
-        <w:t>Balance</w:t>
-      </w:r>
-    </w:p>
-    <w:p>
-      <w:pPr>
-        <w:rPr>
-          <w:rFonts w:ascii="Tahoma" w:hAnsi="Tahoma" w:cs="Tahoma"/>
-          <w:b/>
-          <w:sz w:val="24"/>
-          <w:szCs w:val="24"/>
-        </w:rPr>
-      </w:pPr>
-      <w:r>
-        <w:rPr>
-          <w:rFonts w:ascii="Tahoma" w:hAnsi="Tahoma" w:cs="Tahoma"/>
-          <w:b/>
-          <w:sz w:val="24"/>
-          <w:szCs w:val="24"/>
-        </w:rPr>
-        <w:t>C Files</w:t>
-      </w:r>
-    </w:p>
-    <w:p>
-      <w:pPr>
-        <w:pStyle w:val="ListParagraph"/>
-        <w:numPr>
-          <w:ilvl w:val="0"/>
-          <w:numId w:val="1"/>
-        </w:numPr>
-        <w:rPr>
-          <w:rFonts w:ascii="Tahoma" w:hAnsi="Tahoma" w:cs="Tahoma"/>
-          <w:b/>
-          <w:sz w:val="24"/>
-          <w:szCs w:val="24"/>
-        </w:rPr>
-      </w:pPr>
-      <w:r>
-        <w:rPr>
-          <w:rFonts w:ascii="Tahoma" w:hAnsi="Tahoma" w:cs="Tahoma"/>
-          <w:sz w:val="24"/>
-          <w:szCs w:val="24"/>
-        </w:rPr>
-        <w:t>header.h – contains struct declarations and all function prototypes</w:t>
-      </w:r>
-    </w:p>
-    <w:p>
-      <w:pPr>
-        <w:pStyle w:val="ListParagraph"/>
-        <w:ind w:left="1080"/>
-        <w:rPr>
-          <w:rFonts w:ascii="Tahoma" w:hAnsi="Tahoma" w:cs="Tahoma"/>
-          <w:b/>
-          <w:sz w:val="24"/>
-          <w:szCs w:val="24"/>
-        </w:rPr>
-      </w:pPr>
-    </w:p>
-    <w:p>
-      <w:pPr>
-        <w:pStyle w:val="ListParagraph"/>
-        <w:numPr>
-          <w:ilvl w:val="0"/>
-          <w:numId w:val="1"/>
-        </w:numPr>
-        <w:rPr>
-          <w:rFonts w:ascii="Tahoma" w:hAnsi="Tahoma" w:cs="Tahoma"/>
-          <w:b/>
-          <w:sz w:val="24"/>
-          <w:szCs w:val="24"/>
-        </w:rPr>
-      </w:pPr>
-      <w:r>
-        <w:rPr>
-          <w:rFonts w:ascii="Tahoma" w:hAnsi="Tahoma" w:cs="Tahoma"/>
-          <w:sz w:val="24"/>
-          <w:szCs w:val="24"/>
-        </w:rPr>
-        <w:t>io.c</w:t>
-      </w:r>
-      <w:r>
-        <w:rPr>
-          <w:rFonts w:ascii="Tahoma" w:hAnsi="Tahoma" w:cs="Tahoma"/>
-          <w:sz w:val="24"/>
-          <w:szCs w:val="24"/>
-        </w:rPr>
-        <w:t xml:space="preserve"> – contains functions regarding input</w:t>
+      <w:r>
+        <w:rPr>
+          <w:rFonts w:ascii="Tahoma" w:hAnsi="Tahoma" w:cs="Tahoma"/>
+          <w:sz w:val="24"/>
+          <w:szCs w:val="24"/>
+        </w:rPr>
+        <w:t>(</w:t>
+      </w:r>
+      <w:r>
+        <w:rPr>
+          <w:rFonts w:ascii="Tahoma" w:hAnsi="Tahoma" w:cs="Tahoma"/>
+          <w:sz w:val="24"/>
+          <w:szCs w:val="24"/>
+        </w:rPr>
+        <w:t xml:space="preserve">List* list, </w:t>
+      </w:r>
+      <w:r>
+        <w:rPr>
+          <w:rFonts w:ascii="Tahoma" w:hAnsi="Tahoma" w:cs="Tahoma"/>
+          <w:sz w:val="24"/>
+          <w:szCs w:val="24"/>
+        </w:rPr>
+        <w:t>int account, int pin);</w:t>
       </w:r>
     </w:p>
     <w:p>
@@ -600,15 +912,7 @@
           <w:sz w:val="24"/>
           <w:szCs w:val="24"/>
         </w:rPr>
-        <w:t>inputNumber()</w:t>
-      </w:r>
-      <w:r>
-        <w:rPr>
-          <w:rFonts w:ascii="Tahoma" w:hAnsi="Tahoma" w:cs="Tahoma"/>
-          <w:sz w:val="24"/>
-          <w:szCs w:val="24"/>
-        </w:rPr>
-        <w:t>;</w:t>
+        <w:t>void readFile(List* list,char* fileName);</w:t>
       </w:r>
     </w:p>
     <w:p>
@@ -631,15 +935,7 @@
           <w:sz w:val="24"/>
           <w:szCs w:val="24"/>
         </w:rPr>
-        <w:t>inputString()</w:t>
-      </w:r>
-      <w:r>
-        <w:rPr>
-          <w:rFonts w:ascii="Tahoma" w:hAnsi="Tahoma" w:cs="Tahoma"/>
-          <w:sz w:val="24"/>
-          <w:szCs w:val="24"/>
-        </w:rPr>
-        <w:t>;</w:t>
+        <w:t>void writeFile(List* list, char* fileName);</w:t>
       </w:r>
     </w:p>
     <w:p>
@@ -662,338 +958,7 @@
           <w:sz w:val="24"/>
           <w:szCs w:val="24"/>
         </w:rPr>
-        <w:t>inputPin()</w:t>
-      </w:r>
-      <w:r>
-        <w:rPr>
-          <w:rFonts w:ascii="Tahoma" w:hAnsi="Tahoma" w:cs="Tahoma"/>
-          <w:sz w:val="24"/>
-          <w:szCs w:val="24"/>
-        </w:rPr>
-        <w:t>;</w:t>
-      </w:r>
-    </w:p>
-    <w:p>
-      <w:pPr>
-        <w:pStyle w:val="ListParagraph"/>
-        <w:ind w:left="1800"/>
-        <w:rPr>
-          <w:rFonts w:ascii="Tahoma" w:hAnsi="Tahoma" w:cs="Tahoma"/>
-          <w:b/>
-          <w:sz w:val="24"/>
-          <w:szCs w:val="24"/>
-        </w:rPr>
-      </w:pPr>
-    </w:p>
-    <w:p>
-      <w:pPr>
-        <w:pStyle w:val="ListParagraph"/>
-        <w:numPr>
-          <w:ilvl w:val="0"/>
-          <w:numId w:val="1"/>
-        </w:numPr>
-        <w:rPr>
-          <w:rFonts w:ascii="Tahoma" w:hAnsi="Tahoma" w:cs="Tahoma"/>
-          <w:b/>
-          <w:sz w:val="24"/>
-          <w:szCs w:val="24"/>
-        </w:rPr>
-      </w:pPr>
-      <w:r>
-        <w:rPr>
-          <w:rFonts w:ascii="Tahoma" w:hAnsi="Tahoma" w:cs="Tahoma"/>
-          <w:sz w:val="24"/>
-          <w:szCs w:val="24"/>
-        </w:rPr>
-        <w:t>list.c – contains the functions for the linked list</w:t>
-      </w:r>
-    </w:p>
-    <w:p>
-      <w:pPr>
-        <w:pStyle w:val="ListParagraph"/>
-        <w:numPr>
-          <w:ilvl w:val="1"/>
-          <w:numId w:val="1"/>
-        </w:numPr>
-        <w:rPr>
-          <w:rFonts w:ascii="Tahoma" w:hAnsi="Tahoma" w:cs="Tahoma"/>
-          <w:b/>
-          <w:sz w:val="24"/>
-          <w:szCs w:val="24"/>
-        </w:rPr>
-      </w:pPr>
-      <w:r>
-        <w:rPr>
-          <w:rFonts w:ascii="Tahoma" w:hAnsi="Tahoma" w:cs="Tahoma"/>
-          <w:sz w:val="24"/>
-          <w:szCs w:val="24"/>
-        </w:rPr>
-        <w:t>void addAccount(</w:t>
-      </w:r>
-      <w:r>
-        <w:rPr>
-          <w:rFonts w:ascii="Tahoma" w:hAnsi="Tahoma" w:cs="Tahoma"/>
-          <w:sz w:val="24"/>
-          <w:szCs w:val="24"/>
-        </w:rPr>
-        <w:t xml:space="preserve">List* list, </w:t>
-      </w:r>
-      <w:r>
-        <w:rPr>
-          <w:rFonts w:ascii="Tahoma" w:hAnsi="Tahoma" w:cs="Tahoma"/>
-          <w:sz w:val="24"/>
-          <w:szCs w:val="24"/>
-        </w:rPr>
-        <w:t>Account a);</w:t>
-      </w:r>
-    </w:p>
-    <w:p>
-      <w:pPr>
-        <w:pStyle w:val="ListParagraph"/>
-        <w:numPr>
-          <w:ilvl w:val="1"/>
-          <w:numId w:val="1"/>
-        </w:numPr>
-        <w:rPr>
-          <w:rFonts w:ascii="Tahoma" w:hAnsi="Tahoma" w:cs="Tahoma"/>
-          <w:b/>
-          <w:sz w:val="24"/>
-          <w:szCs w:val="24"/>
-        </w:rPr>
-      </w:pPr>
-      <w:r>
-        <w:rPr>
-          <w:rFonts w:ascii="Tahoma" w:hAnsi="Tahoma" w:cs="Tahoma"/>
-          <w:sz w:val="24"/>
-          <w:szCs w:val="24"/>
-        </w:rPr>
-        <w:t>void deleteAccount(</w:t>
-      </w:r>
-      <w:r>
-        <w:rPr>
-          <w:rFonts w:ascii="Tahoma" w:hAnsi="Tahoma" w:cs="Tahoma"/>
-          <w:sz w:val="24"/>
-          <w:szCs w:val="24"/>
-        </w:rPr>
-        <w:t xml:space="preserve">List* list, </w:t>
-      </w:r>
-      <w:r>
-        <w:rPr>
-          <w:rFonts w:ascii="Tahoma" w:hAnsi="Tahoma" w:cs="Tahoma"/>
-          <w:sz w:val="24"/>
-          <w:szCs w:val="24"/>
-        </w:rPr>
-        <w:t>int i);</w:t>
-      </w:r>
-    </w:p>
-    <w:p>
-      <w:pPr>
-        <w:pStyle w:val="ListParagraph"/>
-        <w:numPr>
-          <w:ilvl w:val="1"/>
-          <w:numId w:val="1"/>
-        </w:numPr>
-        <w:rPr>
-          <w:rFonts w:ascii="Tahoma" w:hAnsi="Tahoma" w:cs="Tahoma"/>
-          <w:b/>
-          <w:sz w:val="24"/>
-          <w:szCs w:val="24"/>
-        </w:rPr>
-      </w:pPr>
-      <w:r>
-        <w:rPr>
-          <w:rFonts w:ascii="Tahoma" w:hAnsi="Tahoma" w:cs="Tahoma"/>
-          <w:sz w:val="24"/>
-          <w:szCs w:val="24"/>
-        </w:rPr>
-        <w:t>int getSize(</w:t>
-      </w:r>
-      <w:r>
-        <w:rPr>
-          <w:rFonts w:ascii="Tahoma" w:hAnsi="Tahoma" w:cs="Tahoma"/>
-          <w:sz w:val="24"/>
-          <w:szCs w:val="24"/>
-        </w:rPr>
-        <w:t>List* list</w:t>
-      </w:r>
-      <w:r>
-        <w:rPr>
-          <w:rFonts w:ascii="Tahoma" w:hAnsi="Tahoma" w:cs="Tahoma"/>
-          <w:sz w:val="24"/>
-          <w:szCs w:val="24"/>
-        </w:rPr>
-        <w:t>);</w:t>
-      </w:r>
-    </w:p>
-    <w:p>
-      <w:pPr>
-        <w:pStyle w:val="ListParagraph"/>
-        <w:numPr>
-          <w:ilvl w:val="1"/>
-          <w:numId w:val="1"/>
-        </w:numPr>
-        <w:rPr>
-          <w:rFonts w:ascii="Tahoma" w:hAnsi="Tahoma" w:cs="Tahoma"/>
-          <w:b/>
-          <w:sz w:val="24"/>
-          <w:szCs w:val="24"/>
-        </w:rPr>
-      </w:pPr>
-      <w:r>
-        <w:rPr>
-          <w:rFonts w:ascii="Tahoma" w:hAnsi="Tahoma" w:cs="Tahoma"/>
-          <w:sz w:val="24"/>
-          <w:szCs w:val="24"/>
-        </w:rPr>
-        <w:t>Account getAccount(</w:t>
-      </w:r>
-      <w:r>
-        <w:rPr>
-          <w:rFonts w:ascii="Tahoma" w:hAnsi="Tahoma" w:cs="Tahoma"/>
-          <w:sz w:val="24"/>
-          <w:szCs w:val="24"/>
-        </w:rPr>
-        <w:t xml:space="preserve">List* list, </w:t>
-      </w:r>
-      <w:r>
-        <w:rPr>
-          <w:rFonts w:ascii="Tahoma" w:hAnsi="Tahoma" w:cs="Tahoma"/>
-          <w:sz w:val="24"/>
-          <w:szCs w:val="24"/>
-        </w:rPr>
-        <w:t>int i);</w:t>
-      </w:r>
-    </w:p>
-    <w:p>
-      <w:pPr>
-        <w:pStyle w:val="ListParagraph"/>
-        <w:numPr>
-          <w:ilvl w:val="1"/>
-          <w:numId w:val="1"/>
-        </w:numPr>
-        <w:rPr>
-          <w:rFonts w:ascii="Tahoma" w:hAnsi="Tahoma" w:cs="Tahoma"/>
-          <w:b/>
-          <w:sz w:val="24"/>
-          <w:szCs w:val="24"/>
-        </w:rPr>
-      </w:pPr>
-      <w:r>
-        <w:rPr>
-          <w:rFonts w:ascii="Tahoma" w:hAnsi="Tahoma" w:cs="Tahoma"/>
-          <w:sz w:val="24"/>
-          <w:szCs w:val="24"/>
-        </w:rPr>
-        <w:t>void withdraw(Account* a, double amount);</w:t>
-      </w:r>
-    </w:p>
-    <w:p>
-      <w:pPr>
-        <w:pStyle w:val="ListParagraph"/>
-        <w:numPr>
-          <w:ilvl w:val="1"/>
-          <w:numId w:val="1"/>
-        </w:numPr>
-        <w:rPr>
-          <w:rFonts w:ascii="Tahoma" w:hAnsi="Tahoma" w:cs="Tahoma"/>
-          <w:b/>
-          <w:sz w:val="24"/>
-          <w:szCs w:val="24"/>
-        </w:rPr>
-      </w:pPr>
-      <w:r>
-        <w:rPr>
-          <w:rFonts w:ascii="Tahoma" w:hAnsi="Tahoma" w:cs="Tahoma"/>
-          <w:sz w:val="24"/>
-          <w:szCs w:val="24"/>
-        </w:rPr>
-        <w:lastRenderedPageBreak/>
-        <w:t>void deposit(Account* a, double amount);</w:t>
-      </w:r>
-    </w:p>
-    <w:p>
-      <w:pPr>
-        <w:pStyle w:val="ListParagraph"/>
-        <w:numPr>
-          <w:ilvl w:val="1"/>
-          <w:numId w:val="1"/>
-        </w:numPr>
-        <w:rPr>
-          <w:rFonts w:ascii="Tahoma" w:hAnsi="Tahoma" w:cs="Tahoma"/>
-          <w:b/>
-          <w:sz w:val="24"/>
-          <w:szCs w:val="24"/>
-        </w:rPr>
-      </w:pPr>
-      <w:r>
-        <w:rPr>
-          <w:rFonts w:ascii="Tahoma" w:hAnsi="Tahoma" w:cs="Tahoma"/>
-          <w:sz w:val="24"/>
-          <w:szCs w:val="24"/>
-        </w:rPr>
-        <w:t>Account * validateAccount(</w:t>
-      </w:r>
-      <w:r>
-        <w:rPr>
-          <w:rFonts w:ascii="Tahoma" w:hAnsi="Tahoma" w:cs="Tahoma"/>
-          <w:sz w:val="24"/>
-          <w:szCs w:val="24"/>
-        </w:rPr>
-        <w:t xml:space="preserve">List* list, </w:t>
-      </w:r>
-      <w:r>
-        <w:rPr>
-          <w:rFonts w:ascii="Tahoma" w:hAnsi="Tahoma" w:cs="Tahoma"/>
-          <w:sz w:val="24"/>
-          <w:szCs w:val="24"/>
-        </w:rPr>
-        <w:t>int account, int pin);</w:t>
-      </w:r>
-    </w:p>
-    <w:p>
-      <w:pPr>
-        <w:pStyle w:val="ListParagraph"/>
-        <w:numPr>
-          <w:ilvl w:val="1"/>
-          <w:numId w:val="1"/>
-        </w:numPr>
-        <w:rPr>
-          <w:rFonts w:ascii="Tahoma" w:hAnsi="Tahoma" w:cs="Tahoma"/>
-          <w:b/>
-          <w:sz w:val="24"/>
-          <w:szCs w:val="24"/>
-        </w:rPr>
-      </w:pPr>
-      <w:r>
-        <w:rPr>
-          <w:rFonts w:ascii="Tahoma" w:hAnsi="Tahoma" w:cs="Tahoma"/>
-          <w:sz w:val="24"/>
-          <w:szCs w:val="24"/>
-        </w:rPr>
-        <w:t>void readFile(List* list,char* fileName);</w:t>
-      </w:r>
-    </w:p>
-    <w:p>
-      <w:pPr>
-        <w:pStyle w:val="ListParagraph"/>
-        <w:numPr>
-          <w:ilvl w:val="1"/>
-          <w:numId w:val="1"/>
-        </w:numPr>
-        <w:rPr>
-          <w:rFonts w:ascii="Tahoma" w:hAnsi="Tahoma" w:cs="Tahoma"/>
-          <w:b/>
-          <w:sz w:val="24"/>
-          <w:szCs w:val="24"/>
-        </w:rPr>
-      </w:pPr>
-      <w:r>
-        <w:rPr>
-          <w:rFonts w:ascii="Tahoma" w:hAnsi="Tahoma" w:cs="Tahoma"/>
-          <w:sz w:val="24"/>
-          <w:szCs w:val="24"/>
-        </w:rPr>
-        <w:t>void writeFile(List* list, char* fileName);</w:t>
+        <w:t>Account* newAccount();</w:t>
       </w:r>
     </w:p>
     <w:p>
@@ -1033,7 +998,7 @@
     </w:p>
     <w:sectPr>
       <w:pgSz w:w="12240" w:h="15840"/>
-      <w:pgMar w:top="1440" w:right="1440" w:bottom="1440" w:left="1440" w:header="720" w:footer="720" w:gutter="0"/>
+      <w:pgMar w:top="1440" w:right="1440" w:bottom="720" w:left="1440" w:header="720" w:footer="720" w:gutter="0"/>
       <w:cols w:space="720"/>
       <w:docGrid w:linePitch="360"/>
     </w:sectPr>

</xml_diff>

<commit_message>
Added Menu Switch Cases. Setup List and Account Constrcutors
</commit_message>
<xml_diff>
--- a/Documents/Program Document.docx
+++ b/Documents/Program Document.docx
@@ -462,26 +462,44 @@
           <w:szCs w:val="24"/>
         </w:rPr>
       </w:pPr>
-      <w:r>
-        <w:rPr>
-          <w:rFonts w:ascii="Tahoma" w:hAnsi="Tahoma" w:cs="Tahoma"/>
-          <w:sz w:val="24"/>
-          <w:szCs w:val="24"/>
-        </w:rPr>
-        <w:t>header.h – contains struct declarations and all function prototypes</w:t>
-      </w:r>
-    </w:p>
-    <w:p>
-      <w:pPr>
-        <w:pStyle w:val="ListParagraph"/>
-        <w:ind w:left="1080"/>
-        <w:rPr>
-          <w:rFonts w:ascii="Tahoma" w:hAnsi="Tahoma" w:cs="Tahoma"/>
-          <w:b/>
-          <w:sz w:val="24"/>
-          <w:szCs w:val="24"/>
-        </w:rPr>
-      </w:pPr>
+      <w:proofErr w:type="spellStart"/>
+      <w:r>
+        <w:rPr>
+          <w:rFonts w:ascii="Tahoma" w:hAnsi="Tahoma" w:cs="Tahoma"/>
+          <w:sz w:val="24"/>
+          <w:szCs w:val="24"/>
+        </w:rPr>
+        <w:t>header.h</w:t>
+      </w:r>
+      <w:proofErr w:type="spellEnd"/>
+      <w:r>
+        <w:rPr>
+          <w:rFonts w:ascii="Tahoma" w:hAnsi="Tahoma" w:cs="Tahoma"/>
+          <w:sz w:val="24"/>
+          <w:szCs w:val="24"/>
+        </w:rPr>
+        <w:t xml:space="preserve"> – contains </w:t>
+      </w:r>
+      <w:proofErr w:type="spellStart"/>
+      <w:r>
+        <w:rPr>
+          <w:rFonts w:ascii="Tahoma" w:hAnsi="Tahoma" w:cs="Tahoma"/>
+          <w:sz w:val="24"/>
+          <w:szCs w:val="24"/>
+        </w:rPr>
+        <w:t>struct</w:t>
+      </w:r>
+      <w:proofErr w:type="spellEnd"/>
+      <w:r>
+        <w:rPr>
+          <w:rFonts w:ascii="Tahoma" w:hAnsi="Tahoma" w:cs="Tahoma"/>
+          <w:sz w:val="24"/>
+          <w:szCs w:val="24"/>
+        </w:rPr>
+        <w:t xml:space="preserve"> declarations and all function prototypes</w:t>
+      </w:r>
+      <w:bookmarkStart w:id="0" w:name="_GoBack"/>
+      <w:bookmarkEnd w:id="0"/>
     </w:p>
     <w:p>
       <w:pPr>
@@ -497,6 +515,7 @@
           <w:szCs w:val="24"/>
         </w:rPr>
       </w:pPr>
+      <w:proofErr w:type="spellStart"/>
       <w:r>
         <w:rPr>
           <w:rFonts w:ascii="Tahoma" w:hAnsi="Tahoma" w:cs="Tahoma"/>
@@ -505,6 +524,7 @@
         </w:rPr>
         <w:t>io.c</w:t>
       </w:r>
+      <w:proofErr w:type="spellEnd"/>
       <w:r>
         <w:rPr>
           <w:rFonts w:ascii="Tahoma" w:hAnsi="Tahoma" w:cs="Tahoma"/>
@@ -513,207 +533,6 @@
         </w:rPr>
         <w:t xml:space="preserve"> – contains functions regarding input</w:t>
       </w:r>
-    </w:p>
-    <w:p>
-      <w:pPr>
-        <w:pStyle w:val="ListParagraph"/>
-        <w:numPr>
-          <w:ilvl w:val="1"/>
-          <w:numId w:val="1"/>
-        </w:numPr>
-        <w:rPr>
-          <w:rFonts w:ascii="Tahoma" w:hAnsi="Tahoma" w:cs="Tahoma"/>
-          <w:b/>
-          <w:sz w:val="24"/>
-          <w:szCs w:val="24"/>
-        </w:rPr>
-      </w:pPr>
-      <w:r>
-        <w:rPr>
-          <w:rFonts w:ascii="Tahoma" w:hAnsi="Tahoma" w:cs="Tahoma"/>
-          <w:sz w:val="24"/>
-          <w:szCs w:val="24"/>
-        </w:rPr>
-        <w:t>inputNumber</w:t>
-      </w:r>
-      <w:r>
-        <w:rPr>
-          <w:rFonts w:ascii="Tahoma" w:hAnsi="Tahoma" w:cs="Tahoma"/>
-          <w:sz w:val="24"/>
-          <w:szCs w:val="24"/>
-        </w:rPr>
-        <w:t>Getch</w:t>
-      </w:r>
-      <w:bookmarkStart w:id="0" w:name="_GoBack"/>
-      <w:bookmarkEnd w:id="0"/>
-      <w:r>
-        <w:rPr>
-          <w:rFonts w:ascii="Tahoma" w:hAnsi="Tahoma" w:cs="Tahoma"/>
-          <w:sz w:val="24"/>
-          <w:szCs w:val="24"/>
-        </w:rPr>
-        <w:t>()</w:t>
-      </w:r>
-      <w:r>
-        <w:rPr>
-          <w:rFonts w:ascii="Tahoma" w:hAnsi="Tahoma" w:cs="Tahoma"/>
-          <w:sz w:val="24"/>
-          <w:szCs w:val="24"/>
-        </w:rPr>
-        <w:t>;</w:t>
-      </w:r>
-    </w:p>
-    <w:p>
-      <w:pPr>
-        <w:pStyle w:val="ListParagraph"/>
-        <w:numPr>
-          <w:ilvl w:val="1"/>
-          <w:numId w:val="1"/>
-        </w:numPr>
-        <w:rPr>
-          <w:rFonts w:ascii="Tahoma" w:hAnsi="Tahoma" w:cs="Tahoma"/>
-          <w:b/>
-          <w:sz w:val="24"/>
-          <w:szCs w:val="24"/>
-        </w:rPr>
-      </w:pPr>
-      <w:r>
-        <w:rPr>
-          <w:rFonts w:ascii="Tahoma" w:hAnsi="Tahoma" w:cs="Tahoma"/>
-          <w:sz w:val="24"/>
-          <w:szCs w:val="24"/>
-        </w:rPr>
-        <w:t>inputNumber</w:t>
-      </w:r>
-      <w:r>
-        <w:rPr>
-          <w:rFonts w:ascii="Tahoma" w:hAnsi="Tahoma" w:cs="Tahoma"/>
-          <w:sz w:val="24"/>
-          <w:szCs w:val="24"/>
-        </w:rPr>
-        <w:t>MaxDigits</w:t>
-      </w:r>
-      <w:r>
-        <w:rPr>
-          <w:rFonts w:ascii="Tahoma" w:hAnsi="Tahoma" w:cs="Tahoma"/>
-          <w:sz w:val="24"/>
-          <w:szCs w:val="24"/>
-        </w:rPr>
-        <w:t>(int digits);</w:t>
-      </w:r>
-    </w:p>
-    <w:p>
-      <w:pPr>
-        <w:pStyle w:val="ListParagraph"/>
-        <w:numPr>
-          <w:ilvl w:val="1"/>
-          <w:numId w:val="1"/>
-        </w:numPr>
-        <w:rPr>
-          <w:rFonts w:ascii="Tahoma" w:hAnsi="Tahoma" w:cs="Tahoma"/>
-          <w:b/>
-          <w:sz w:val="24"/>
-          <w:szCs w:val="24"/>
-        </w:rPr>
-      </w:pPr>
-      <w:r>
-        <w:rPr>
-          <w:rFonts w:ascii="Tahoma" w:hAnsi="Tahoma" w:cs="Tahoma"/>
-          <w:sz w:val="24"/>
-          <w:szCs w:val="24"/>
-        </w:rPr>
-        <w:t>inputNumber</w:t>
-      </w:r>
-      <w:r>
-        <w:rPr>
-          <w:rFonts w:ascii="Tahoma" w:hAnsi="Tahoma" w:cs="Tahoma"/>
-          <w:sz w:val="24"/>
-          <w:szCs w:val="24"/>
-        </w:rPr>
-        <w:t>MaxValue</w:t>
-      </w:r>
-      <w:r>
-        <w:rPr>
-          <w:rFonts w:ascii="Tahoma" w:hAnsi="Tahoma" w:cs="Tahoma"/>
-          <w:sz w:val="24"/>
-          <w:szCs w:val="24"/>
-        </w:rPr>
-        <w:t>(int digits);</w:t>
-      </w:r>
-    </w:p>
-    <w:p>
-      <w:pPr>
-        <w:pStyle w:val="ListParagraph"/>
-        <w:numPr>
-          <w:ilvl w:val="1"/>
-          <w:numId w:val="1"/>
-        </w:numPr>
-        <w:rPr>
-          <w:rFonts w:ascii="Tahoma" w:hAnsi="Tahoma" w:cs="Tahoma"/>
-          <w:b/>
-          <w:sz w:val="24"/>
-          <w:szCs w:val="24"/>
-        </w:rPr>
-      </w:pPr>
-      <w:r>
-        <w:rPr>
-          <w:rFonts w:ascii="Tahoma" w:hAnsi="Tahoma" w:cs="Tahoma"/>
-          <w:sz w:val="24"/>
-          <w:szCs w:val="24"/>
-        </w:rPr>
-        <w:t>inputString()</w:t>
-      </w:r>
-      <w:r>
-        <w:rPr>
-          <w:rFonts w:ascii="Tahoma" w:hAnsi="Tahoma" w:cs="Tahoma"/>
-          <w:sz w:val="24"/>
-          <w:szCs w:val="24"/>
-        </w:rPr>
-        <w:t>;</w:t>
-      </w:r>
-    </w:p>
-    <w:p>
-      <w:pPr>
-        <w:pStyle w:val="ListParagraph"/>
-        <w:numPr>
-          <w:ilvl w:val="1"/>
-          <w:numId w:val="1"/>
-        </w:numPr>
-        <w:rPr>
-          <w:rFonts w:ascii="Tahoma" w:hAnsi="Tahoma" w:cs="Tahoma"/>
-          <w:b/>
-          <w:sz w:val="24"/>
-          <w:szCs w:val="24"/>
-        </w:rPr>
-      </w:pPr>
-      <w:r>
-        <w:rPr>
-          <w:rFonts w:ascii="Tahoma" w:hAnsi="Tahoma" w:cs="Tahoma"/>
-          <w:sz w:val="24"/>
-          <w:szCs w:val="24"/>
-        </w:rPr>
-        <w:t>inputPin()</w:t>
-      </w:r>
-      <w:r>
-        <w:rPr>
-          <w:rFonts w:ascii="Tahoma" w:hAnsi="Tahoma" w:cs="Tahoma"/>
-          <w:sz w:val="24"/>
-          <w:szCs w:val="24"/>
-        </w:rPr>
-        <w:t>;</w:t>
-      </w:r>
-    </w:p>
-    <w:p>
-      <w:pPr>
-        <w:pStyle w:val="ListParagraph"/>
-        <w:ind w:left="1800"/>
-        <w:rPr>
-          <w:rFonts w:ascii="Tahoma" w:hAnsi="Tahoma" w:cs="Tahoma"/>
-          <w:b/>
-          <w:sz w:val="24"/>
-          <w:szCs w:val="24"/>
-        </w:rPr>
-      </w:pPr>
     </w:p>
     <w:p>
       <w:pPr>
@@ -729,352 +548,40 @@
           <w:szCs w:val="24"/>
         </w:rPr>
       </w:pPr>
-      <w:r>
-        <w:rPr>
-          <w:rFonts w:ascii="Tahoma" w:hAnsi="Tahoma" w:cs="Tahoma"/>
-          <w:sz w:val="24"/>
-          <w:szCs w:val="24"/>
-        </w:rPr>
-        <w:t>list.c – contains the functions for the linked list</w:t>
-      </w:r>
-    </w:p>
-    <w:p>
-      <w:pPr>
-        <w:pStyle w:val="ListParagraph"/>
-        <w:numPr>
-          <w:ilvl w:val="1"/>
-          <w:numId w:val="1"/>
-        </w:numPr>
-        <w:rPr>
-          <w:rFonts w:ascii="Tahoma" w:hAnsi="Tahoma" w:cs="Tahoma"/>
-          <w:b/>
-          <w:sz w:val="24"/>
-          <w:szCs w:val="24"/>
-        </w:rPr>
-      </w:pPr>
-      <w:r>
-        <w:rPr>
-          <w:rFonts w:ascii="Tahoma" w:hAnsi="Tahoma" w:cs="Tahoma"/>
-          <w:sz w:val="24"/>
-          <w:szCs w:val="24"/>
-        </w:rPr>
-        <w:t>void addAccount(</w:t>
-      </w:r>
-      <w:r>
-        <w:rPr>
-          <w:rFonts w:ascii="Tahoma" w:hAnsi="Tahoma" w:cs="Tahoma"/>
-          <w:sz w:val="24"/>
-          <w:szCs w:val="24"/>
-        </w:rPr>
-        <w:t xml:space="preserve">List* list, </w:t>
-      </w:r>
-      <w:r>
-        <w:rPr>
-          <w:rFonts w:ascii="Tahoma" w:hAnsi="Tahoma" w:cs="Tahoma"/>
-          <w:sz w:val="24"/>
-          <w:szCs w:val="24"/>
-        </w:rPr>
-        <w:t>Account a);</w:t>
-      </w:r>
-    </w:p>
-    <w:p>
-      <w:pPr>
-        <w:pStyle w:val="ListParagraph"/>
-        <w:numPr>
-          <w:ilvl w:val="1"/>
-          <w:numId w:val="1"/>
-        </w:numPr>
-        <w:rPr>
-          <w:rFonts w:ascii="Tahoma" w:hAnsi="Tahoma" w:cs="Tahoma"/>
-          <w:b/>
-          <w:sz w:val="24"/>
-          <w:szCs w:val="24"/>
-        </w:rPr>
-      </w:pPr>
-      <w:r>
-        <w:rPr>
-          <w:rFonts w:ascii="Tahoma" w:hAnsi="Tahoma" w:cs="Tahoma"/>
-          <w:sz w:val="24"/>
-          <w:szCs w:val="24"/>
-        </w:rPr>
-        <w:t>void deleteAccount(</w:t>
-      </w:r>
-      <w:r>
-        <w:rPr>
-          <w:rFonts w:ascii="Tahoma" w:hAnsi="Tahoma" w:cs="Tahoma"/>
-          <w:sz w:val="24"/>
-          <w:szCs w:val="24"/>
-        </w:rPr>
-        <w:t xml:space="preserve">List* list, </w:t>
-      </w:r>
-      <w:r>
-        <w:rPr>
-          <w:rFonts w:ascii="Tahoma" w:hAnsi="Tahoma" w:cs="Tahoma"/>
-          <w:sz w:val="24"/>
-          <w:szCs w:val="24"/>
-        </w:rPr>
-        <w:t>int i);</w:t>
-      </w:r>
-    </w:p>
-    <w:p>
-      <w:pPr>
-        <w:pStyle w:val="ListParagraph"/>
-        <w:numPr>
-          <w:ilvl w:val="1"/>
-          <w:numId w:val="1"/>
-        </w:numPr>
-        <w:rPr>
-          <w:rFonts w:ascii="Tahoma" w:hAnsi="Tahoma" w:cs="Tahoma"/>
-          <w:b/>
-          <w:sz w:val="24"/>
-          <w:szCs w:val="24"/>
-        </w:rPr>
-      </w:pPr>
-      <w:r>
-        <w:rPr>
-          <w:rFonts w:ascii="Tahoma" w:hAnsi="Tahoma" w:cs="Tahoma"/>
-          <w:sz w:val="24"/>
-          <w:szCs w:val="24"/>
-        </w:rPr>
-        <w:t>int getSize(</w:t>
-      </w:r>
-      <w:r>
-        <w:rPr>
-          <w:rFonts w:ascii="Tahoma" w:hAnsi="Tahoma" w:cs="Tahoma"/>
-          <w:sz w:val="24"/>
-          <w:szCs w:val="24"/>
-        </w:rPr>
-        <w:t>List* list</w:t>
-      </w:r>
-      <w:r>
-        <w:rPr>
-          <w:rFonts w:ascii="Tahoma" w:hAnsi="Tahoma" w:cs="Tahoma"/>
-          <w:sz w:val="24"/>
-          <w:szCs w:val="24"/>
-        </w:rPr>
-        <w:t>);</w:t>
-      </w:r>
-    </w:p>
-    <w:p>
-      <w:pPr>
-        <w:pStyle w:val="ListParagraph"/>
-        <w:numPr>
-          <w:ilvl w:val="1"/>
-          <w:numId w:val="1"/>
-        </w:numPr>
-        <w:rPr>
-          <w:rFonts w:ascii="Tahoma" w:hAnsi="Tahoma" w:cs="Tahoma"/>
-          <w:b/>
-          <w:sz w:val="24"/>
-          <w:szCs w:val="24"/>
-        </w:rPr>
-      </w:pPr>
-      <w:r>
-        <w:rPr>
-          <w:rFonts w:ascii="Tahoma" w:hAnsi="Tahoma" w:cs="Tahoma"/>
-          <w:sz w:val="24"/>
-          <w:szCs w:val="24"/>
-        </w:rPr>
-        <w:t>Account getAccount(</w:t>
-      </w:r>
-      <w:r>
-        <w:rPr>
-          <w:rFonts w:ascii="Tahoma" w:hAnsi="Tahoma" w:cs="Tahoma"/>
-          <w:sz w:val="24"/>
-          <w:szCs w:val="24"/>
-        </w:rPr>
-        <w:t xml:space="preserve">List* list, </w:t>
-      </w:r>
-      <w:r>
-        <w:rPr>
-          <w:rFonts w:ascii="Tahoma" w:hAnsi="Tahoma" w:cs="Tahoma"/>
-          <w:sz w:val="24"/>
-          <w:szCs w:val="24"/>
-        </w:rPr>
-        <w:t>int i);</w:t>
-      </w:r>
-    </w:p>
-    <w:p>
-      <w:pPr>
-        <w:pStyle w:val="ListParagraph"/>
-        <w:numPr>
-          <w:ilvl w:val="1"/>
-          <w:numId w:val="1"/>
-        </w:numPr>
-        <w:rPr>
-          <w:rFonts w:ascii="Tahoma" w:hAnsi="Tahoma" w:cs="Tahoma"/>
-          <w:b/>
-          <w:sz w:val="24"/>
-          <w:szCs w:val="24"/>
-        </w:rPr>
-      </w:pPr>
-      <w:r>
-        <w:rPr>
-          <w:rFonts w:ascii="Tahoma" w:hAnsi="Tahoma" w:cs="Tahoma"/>
-          <w:sz w:val="24"/>
-          <w:szCs w:val="24"/>
-        </w:rPr>
-        <w:t>void withdraw(Account* a, double amount);</w:t>
-      </w:r>
-    </w:p>
-    <w:p>
-      <w:pPr>
-        <w:pStyle w:val="ListParagraph"/>
-        <w:numPr>
-          <w:ilvl w:val="1"/>
-          <w:numId w:val="1"/>
-        </w:numPr>
-        <w:rPr>
-          <w:rFonts w:ascii="Tahoma" w:hAnsi="Tahoma" w:cs="Tahoma"/>
-          <w:b/>
-          <w:sz w:val="24"/>
-          <w:szCs w:val="24"/>
-        </w:rPr>
-      </w:pPr>
-      <w:r>
-        <w:rPr>
-          <w:rFonts w:ascii="Tahoma" w:hAnsi="Tahoma" w:cs="Tahoma"/>
-          <w:sz w:val="24"/>
-          <w:szCs w:val="24"/>
-        </w:rPr>
-        <w:t>void deposit(Account* a, double amount);</w:t>
-      </w:r>
-    </w:p>
-    <w:p>
-      <w:pPr>
-        <w:pStyle w:val="ListParagraph"/>
-        <w:numPr>
-          <w:ilvl w:val="1"/>
-          <w:numId w:val="1"/>
-        </w:numPr>
-        <w:rPr>
-          <w:rFonts w:ascii="Tahoma" w:hAnsi="Tahoma" w:cs="Tahoma"/>
-          <w:b/>
-          <w:sz w:val="24"/>
-          <w:szCs w:val="24"/>
-        </w:rPr>
-      </w:pPr>
-      <w:r>
-        <w:rPr>
-          <w:rFonts w:ascii="Tahoma" w:hAnsi="Tahoma" w:cs="Tahoma"/>
-          <w:sz w:val="24"/>
-          <w:szCs w:val="24"/>
-        </w:rPr>
-        <w:t xml:space="preserve">Account * </w:t>
-      </w:r>
-      <w:r>
-        <w:rPr>
-          <w:rFonts w:ascii="Tahoma" w:hAnsi="Tahoma" w:cs="Tahoma"/>
-          <w:sz w:val="24"/>
-          <w:szCs w:val="24"/>
-        </w:rPr>
-        <w:t>searchAccount</w:t>
-      </w:r>
-      <w:r>
-        <w:rPr>
-          <w:rFonts w:ascii="Tahoma" w:hAnsi="Tahoma" w:cs="Tahoma"/>
-          <w:sz w:val="24"/>
-          <w:szCs w:val="24"/>
-        </w:rPr>
-        <w:t>(</w:t>
-      </w:r>
-      <w:r>
-        <w:rPr>
-          <w:rFonts w:ascii="Tahoma" w:hAnsi="Tahoma" w:cs="Tahoma"/>
-          <w:sz w:val="24"/>
-          <w:szCs w:val="24"/>
-        </w:rPr>
-        <w:t xml:space="preserve">List* list, </w:t>
-      </w:r>
-      <w:r>
-        <w:rPr>
-          <w:rFonts w:ascii="Tahoma" w:hAnsi="Tahoma" w:cs="Tahoma"/>
-          <w:sz w:val="24"/>
-          <w:szCs w:val="24"/>
-        </w:rPr>
-        <w:t>int account, int pin);</w:t>
-      </w:r>
-    </w:p>
-    <w:p>
-      <w:pPr>
-        <w:pStyle w:val="ListParagraph"/>
-        <w:numPr>
-          <w:ilvl w:val="1"/>
-          <w:numId w:val="1"/>
-        </w:numPr>
-        <w:rPr>
-          <w:rFonts w:ascii="Tahoma" w:hAnsi="Tahoma" w:cs="Tahoma"/>
-          <w:b/>
-          <w:sz w:val="24"/>
-          <w:szCs w:val="24"/>
-        </w:rPr>
-      </w:pPr>
-      <w:r>
-        <w:rPr>
-          <w:rFonts w:ascii="Tahoma" w:hAnsi="Tahoma" w:cs="Tahoma"/>
-          <w:sz w:val="24"/>
-          <w:szCs w:val="24"/>
-        </w:rPr>
-        <w:t>void readFile(List* list,char* fileName);</w:t>
-      </w:r>
-    </w:p>
-    <w:p>
-      <w:pPr>
-        <w:pStyle w:val="ListParagraph"/>
-        <w:numPr>
-          <w:ilvl w:val="1"/>
-          <w:numId w:val="1"/>
-        </w:numPr>
-        <w:rPr>
-          <w:rFonts w:ascii="Tahoma" w:hAnsi="Tahoma" w:cs="Tahoma"/>
-          <w:b/>
-          <w:sz w:val="24"/>
-          <w:szCs w:val="24"/>
-        </w:rPr>
-      </w:pPr>
-      <w:r>
-        <w:rPr>
-          <w:rFonts w:ascii="Tahoma" w:hAnsi="Tahoma" w:cs="Tahoma"/>
-          <w:sz w:val="24"/>
-          <w:szCs w:val="24"/>
-        </w:rPr>
-        <w:t>void writeFile(List* list, char* fileName);</w:t>
-      </w:r>
-    </w:p>
-    <w:p>
-      <w:pPr>
-        <w:pStyle w:val="ListParagraph"/>
-        <w:numPr>
-          <w:ilvl w:val="1"/>
-          <w:numId w:val="1"/>
-        </w:numPr>
-        <w:rPr>
-          <w:rFonts w:ascii="Tahoma" w:hAnsi="Tahoma" w:cs="Tahoma"/>
-          <w:b/>
-          <w:sz w:val="24"/>
-          <w:szCs w:val="24"/>
-        </w:rPr>
-      </w:pPr>
-      <w:r>
-        <w:rPr>
-          <w:rFonts w:ascii="Tahoma" w:hAnsi="Tahoma" w:cs="Tahoma"/>
-          <w:sz w:val="24"/>
-          <w:szCs w:val="24"/>
-        </w:rPr>
-        <w:t>Account* newAccount();</w:t>
-      </w:r>
-    </w:p>
-    <w:p>
-      <w:pPr>
-        <w:pStyle w:val="ListParagraph"/>
-        <w:ind w:left="1800"/>
-        <w:rPr>
-          <w:rFonts w:ascii="Tahoma" w:hAnsi="Tahoma" w:cs="Tahoma"/>
-          <w:b/>
-          <w:sz w:val="24"/>
-          <w:szCs w:val="24"/>
-        </w:rPr>
-      </w:pPr>
+      <w:proofErr w:type="spellStart"/>
+      <w:r>
+        <w:rPr>
+          <w:rFonts w:ascii="Tahoma" w:hAnsi="Tahoma" w:cs="Tahoma"/>
+          <w:sz w:val="24"/>
+          <w:szCs w:val="24"/>
+        </w:rPr>
+        <w:t>list.c</w:t>
+      </w:r>
+      <w:proofErr w:type="spellEnd"/>
+      <w:r>
+        <w:rPr>
+          <w:rFonts w:ascii="Tahoma" w:hAnsi="Tahoma" w:cs="Tahoma"/>
+          <w:sz w:val="24"/>
+          <w:szCs w:val="24"/>
+        </w:rPr>
+        <w:t xml:space="preserve"> – contains the functions for the linked list</w:t>
+      </w:r>
+      <w:r>
+        <w:rPr>
+          <w:rFonts w:ascii="Tahoma" w:hAnsi="Tahoma" w:cs="Tahoma"/>
+          <w:sz w:val="24"/>
+          <w:szCs w:val="24"/>
+        </w:rPr>
+        <w:t xml:space="preserve"> and Account Operation</w:t>
+      </w:r>
+      <w:r>
+        <w:rPr>
+          <w:rFonts w:ascii="Tahoma" w:hAnsi="Tahoma" w:cs="Tahoma"/>
+          <w:sz w:val="24"/>
+          <w:szCs w:val="24"/>
+        </w:rPr>
+        <w:t>s</w:t>
+      </w:r>
     </w:p>
     <w:p>
       <w:pPr>
@@ -1090,14 +597,23 @@
           <w:szCs w:val="24"/>
         </w:rPr>
       </w:pPr>
-      <w:r>
-        <w:rPr>
-          <w:rFonts w:ascii="Tahoma" w:hAnsi="Tahoma" w:cs="Tahoma"/>
-          <w:sz w:val="24"/>
-          <w:szCs w:val="24"/>
-        </w:rPr>
-        <w:lastRenderedPageBreak/>
-        <w:t>main.c – contains the menu and an instance of the List</w:t>
+      <w:proofErr w:type="spellStart"/>
+      <w:r>
+        <w:rPr>
+          <w:rFonts w:ascii="Tahoma" w:hAnsi="Tahoma" w:cs="Tahoma"/>
+          <w:sz w:val="24"/>
+          <w:szCs w:val="24"/>
+        </w:rPr>
+        <w:t>main.c</w:t>
+      </w:r>
+      <w:proofErr w:type="spellEnd"/>
+      <w:r>
+        <w:rPr>
+          <w:rFonts w:ascii="Tahoma" w:hAnsi="Tahoma" w:cs="Tahoma"/>
+          <w:sz w:val="24"/>
+          <w:szCs w:val="24"/>
+        </w:rPr>
+        <w:t xml:space="preserve"> – contains the menu and an instance of the List</w:t>
       </w:r>
     </w:p>
     <w:sectPr>

</xml_diff>